<commit_message>
Resume and Styles are now ok.
</commit_message>
<xml_diff>
--- a/Rapport_De_Stage.docx
+++ b/Rapport_De_Stage.docx
@@ -51,7 +51,7 @@
                           <pic:cNvPicPr/>
                         </pic:nvPicPr>
                         <pic:blipFill>
-                          <a:blip r:embed="rId7" cstate="print">
+                          <a:blip r:embed="rId8" cstate="print">
                             <a:extLst>
                               <a:ext uri="{28A0092B-C50C-407E-A947-70E740481C1C}">
                                 <a14:useLocalDpi xmlns:a14="http://schemas.microsoft.com/office/drawing/2010/main" val="0"/>
@@ -178,7 +178,7 @@
                           <pic:cNvPicPr/>
                         </pic:nvPicPr>
                         <pic:blipFill>
-                          <a:blip r:embed="rId8" cstate="print">
+                          <a:blip r:embed="rId9" cstate="print">
                             <a:extLst>
                               <a:ext uri="{28A0092B-C50C-407E-A947-70E740481C1C}">
                                 <a14:useLocalDpi xmlns:a14="http://schemas.microsoft.com/office/drawing/2010/main" val="0"/>
@@ -359,243 +359,1268 @@
     </w:p>
     <w:p>
       <w:pPr>
-        <w:pStyle w:val="entete-texte"/>
-      </w:pPr>
-    </w:p>
-    <w:p>
-      <w:pPr>
         <w:pStyle w:val="Subtitle"/>
       </w:pPr>
       <w:r>
         <w:t>Travail de fin d’études</w:t>
       </w:r>
     </w:p>
-    <w:tbl>
-      <w:tblPr>
-        <w:tblStyle w:val="TableGrid"/>
-        <w:tblW w:w="9320" w:type="dxa"/>
-        <w:tblBorders>
-          <w:top w:val="none" w:sz="0" w:space="0" w:color="auto"/>
-          <w:left w:val="none" w:sz="0" w:space="0" w:color="auto"/>
-          <w:bottom w:val="none" w:sz="0" w:space="0" w:color="auto"/>
-          <w:right w:val="none" w:sz="0" w:space="0" w:color="auto"/>
-          <w:insideH w:val="none" w:sz="0" w:space="0" w:color="auto"/>
-          <w:insideV w:val="none" w:sz="0" w:space="0" w:color="auto"/>
-        </w:tblBorders>
-        <w:tblLayout w:type="fixed"/>
-        <w:tblLook w:val="04A0" w:firstRow="1" w:lastRow="0" w:firstColumn="1" w:lastColumn="0" w:noHBand="0" w:noVBand="1"/>
-      </w:tblPr>
-      <w:tblGrid>
-        <w:gridCol w:w="4535"/>
-        <w:gridCol w:w="4785"/>
-      </w:tblGrid>
-      <w:tr>
-        <w:trPr>
-          <w:trHeight w:val="3288"/>
-        </w:trPr>
-        <w:tc>
-          <w:tcPr>
-            <w:tcW w:w="4535" w:type="dxa"/>
-          </w:tcPr>
-          <w:p>
-            <w:pPr>
-              <w:pStyle w:val="entete-texte"/>
-            </w:pPr>
-            <w:r>
-              <w:t>Effectué au sein de l’entreprise :</w:t>
-            </w:r>
-          </w:p>
-          <w:p>
-            <w:pPr>
-              <w:pStyle w:val="entete-texte"/>
-            </w:pPr>
-            <w:r>
-              <w:t>(</w:t>
-            </w:r>
-            <w:r>
-              <w:t>SNELLIUM</w:t>
-            </w:r>
-            <w:r>
-              <w:t>)</w:t>
-            </w:r>
-          </w:p>
-          <w:p>
-            <w:pPr>
-              <w:pStyle w:val="entete-texte"/>
-            </w:pPr>
-            <w:r>
-              <w:t>(</w:t>
-            </w:r>
-            <w:proofErr w:type="gramStart"/>
-            <w:r>
-              <w:t>adresse</w:t>
-            </w:r>
-            <w:proofErr w:type="gramEnd"/>
-            <w:r>
-              <w:t> : rue</w:t>
-            </w:r>
-            <w:r>
-              <w:t xml:space="preserve"> du chimiste</w:t>
-            </w:r>
-            <w:r>
-              <w:t xml:space="preserve">, </w:t>
-            </w:r>
-            <w:r>
-              <w:t>34</w:t>
-            </w:r>
-            <w:r>
-              <w:t xml:space="preserve">, </w:t>
-            </w:r>
-            <w:r>
-              <w:t>1190</w:t>
-            </w:r>
-            <w:r>
-              <w:t xml:space="preserve">, </w:t>
-            </w:r>
-            <w:r>
-              <w:t>Bruxelles</w:t>
-            </w:r>
-            <w:r>
-              <w:t>)</w:t>
-            </w:r>
-          </w:p>
-          <w:p>
-            <w:pPr>
-              <w:pStyle w:val="entete-texte"/>
-            </w:pPr>
-          </w:p>
-          <w:p>
-            <w:pPr>
-              <w:pStyle w:val="entete-texte"/>
-              <w:rPr>
-                <w:sz w:val="18"/>
-                <w:szCs w:val="20"/>
-              </w:rPr>
-            </w:pPr>
-            <w:r>
-              <w:rPr>
-                <w:sz w:val="18"/>
-                <w:szCs w:val="20"/>
-              </w:rPr>
-              <w:t xml:space="preserve">Présenté en vue de l’obtention du grade </w:t>
-            </w:r>
-            <w:r>
-              <w:rPr>
-                <w:sz w:val="18"/>
-                <w:szCs w:val="20"/>
-              </w:rPr>
-              <w:br/>
-              <w:t>de Master en Sciences de l’Ingénieur Industriel</w:t>
-            </w:r>
-            <w:r>
-              <w:rPr>
-                <w:sz w:val="18"/>
-                <w:szCs w:val="20"/>
-              </w:rPr>
-              <w:br/>
-              <w:t xml:space="preserve">orientation </w:t>
-            </w:r>
-            <w:r>
-              <w:rPr>
-                <w:sz w:val="18"/>
-                <w:szCs w:val="20"/>
-              </w:rPr>
-              <w:t>Informatique</w:t>
-            </w:r>
-          </w:p>
-          <w:p>
-            <w:pPr>
-              <w:pStyle w:val="Sparateur"/>
-            </w:pPr>
-            <w:r>
-              <w:t>————————</w:t>
-            </w:r>
-          </w:p>
-          <w:p>
-            <w:pPr>
-              <w:pStyle w:val="Numro"/>
-              <w:rPr>
-                <w:lang w:val="fr-BE"/>
-              </w:rPr>
-            </w:pPr>
-            <w:r>
-              <w:rPr>
-                <w:lang w:val="fr-BE"/>
-              </w:rPr>
-              <w:t>ISIB-</w:t>
-            </w:r>
-            <w:proofErr w:type="spellStart"/>
-            <w:r>
-              <w:rPr>
-                <w:lang w:val="fr-BE"/>
-              </w:rPr>
-              <w:t>El</w:t>
-            </w:r>
-            <w:r>
-              <w:rPr>
-                <w:lang w:val="fr-BE"/>
-              </w:rPr>
-              <w:t>In</w:t>
-            </w:r>
-            <w:proofErr w:type="spellEnd"/>
-            <w:r>
-              <w:rPr>
-                <w:lang w:val="fr-BE"/>
-              </w:rPr>
-              <w:t>-TFE-NN/20XX-XX</w:t>
-            </w:r>
-          </w:p>
-          <w:p>
-            <w:pPr>
-              <w:pStyle w:val="Numro"/>
-              <w:rPr>
-                <w:lang w:val="fr-BE"/>
-              </w:rPr>
-            </w:pPr>
-          </w:p>
-          <w:p>
-            <w:pPr>
-              <w:pStyle w:val="Toutpublic"/>
-            </w:pPr>
-            <w:r>
-              <w:t>Classification: Tout public</w:t>
-            </w:r>
-          </w:p>
-          <w:p>
-            <w:pPr>
-              <w:pStyle w:val="entete-texte"/>
-            </w:pPr>
-          </w:p>
-        </w:tc>
-        <w:tc>
-          <w:tcPr>
-            <w:tcW w:w="4785" w:type="dxa"/>
-          </w:tcPr>
-          <w:p>
-            <w:pPr>
-              <w:rPr>
-                <w:rFonts w:ascii="Futura Bk BT" w:hAnsi="Futura Bk BT" w:cs="Arial"/>
-              </w:rPr>
-            </w:pPr>
-          </w:p>
-        </w:tc>
-      </w:tr>
-    </w:tbl>
+    <w:p>
+      <w:pPr>
+        <w:pStyle w:val="entete-texte"/>
+      </w:pPr>
+    </w:p>
+    <w:p>
+      <w:pPr>
+        <w:pStyle w:val="entete-texte"/>
+      </w:pPr>
+      <w:r>
+        <w:t>Effectué au sein de l’entreprise :</w:t>
+      </w:r>
+    </w:p>
+    <w:p>
+      <w:pPr>
+        <w:pStyle w:val="entete-texte"/>
+      </w:pPr>
+      <w:r>
+        <w:t>(SNELLIUM)</w:t>
+      </w:r>
+    </w:p>
+    <w:p>
+      <w:pPr>
+        <w:pStyle w:val="entete-texte"/>
+      </w:pPr>
+      <w:r>
+        <w:t>(</w:t>
+      </w:r>
+      <w:proofErr w:type="gramStart"/>
+      <w:r>
+        <w:t>adresse</w:t>
+      </w:r>
+      <w:proofErr w:type="gramEnd"/>
+      <w:r>
+        <w:t> : rue du chimiste, 34, 1190, Bruxelles)</w:t>
+      </w:r>
+    </w:p>
+    <w:p>
+      <w:pPr>
+        <w:pStyle w:val="entete-texte"/>
+      </w:pPr>
+    </w:p>
+    <w:p>
+      <w:pPr>
+        <w:pStyle w:val="entete-texte"/>
+        <w:rPr>
+          <w:sz w:val="18"/>
+          <w:szCs w:val="20"/>
+        </w:rPr>
+      </w:pPr>
+      <w:r>
+        <w:rPr>
+          <w:sz w:val="18"/>
+          <w:szCs w:val="20"/>
+        </w:rPr>
+        <w:t xml:space="preserve">Présenté en vue de l’obtention du grade </w:t>
+      </w:r>
+      <w:r>
+        <w:rPr>
+          <w:sz w:val="18"/>
+          <w:szCs w:val="20"/>
+        </w:rPr>
+        <w:br/>
+        <w:t>de Master en Sciences de l’Ingénieur Industriel</w:t>
+      </w:r>
+      <w:r>
+        <w:rPr>
+          <w:sz w:val="18"/>
+          <w:szCs w:val="20"/>
+        </w:rPr>
+        <w:br/>
+        <w:t xml:space="preserve">orientation </w:t>
+      </w:r>
+      <w:r>
+        <w:rPr>
+          <w:sz w:val="18"/>
+          <w:szCs w:val="20"/>
+        </w:rPr>
+        <w:t>Informatique</w:t>
+      </w:r>
+    </w:p>
+    <w:p>
+      <w:pPr>
+        <w:pStyle w:val="Sparateur"/>
+      </w:pPr>
+      <w:r>
+        <w:t>————————</w:t>
+      </w:r>
+    </w:p>
+    <w:p>
+      <w:pPr>
+        <w:pStyle w:val="Numro"/>
+        <w:rPr>
+          <w:lang w:val="fr-BE"/>
+        </w:rPr>
+      </w:pPr>
+      <w:r>
+        <w:rPr>
+          <w:lang w:val="fr-BE"/>
+        </w:rPr>
+        <w:t>ISIB-</w:t>
+      </w:r>
+      <w:proofErr w:type="spellStart"/>
+      <w:r>
+        <w:rPr>
+          <w:lang w:val="fr-BE"/>
+        </w:rPr>
+        <w:t>ElIn</w:t>
+      </w:r>
+      <w:proofErr w:type="spellEnd"/>
+      <w:r>
+        <w:rPr>
+          <w:lang w:val="fr-BE"/>
+        </w:rPr>
+        <w:t>-TFE-NN/20XX-XX</w:t>
+      </w:r>
+    </w:p>
+    <w:p>
+      <w:pPr>
+        <w:pStyle w:val="Numro"/>
+        <w:rPr>
+          <w:lang w:val="fr-BE"/>
+        </w:rPr>
+      </w:pPr>
+    </w:p>
+    <w:p>
+      <w:pPr>
+        <w:pStyle w:val="Toutpublic"/>
+        <w:pBdr>
+          <w:right w:val="single" w:sz="4" w:space="0" w:color="auto"/>
+        </w:pBdr>
+        <w:ind w:right="6095"/>
+      </w:pPr>
+      <w:r>
+        <w:t>Classification: Tout public</w:t>
+      </w:r>
+    </w:p>
     <w:p>
       <w:pPr>
         <w:pStyle w:val="entete-texte"/>
         <w:rPr>
           <w:sz w:val="16"/>
         </w:rPr>
+        <w:sectPr>
+          <w:headerReference w:type="even" r:id="rId10"/>
+          <w:headerReference w:type="default" r:id="rId11"/>
+          <w:footerReference w:type="even" r:id="rId12"/>
+          <w:footerReference w:type="default" r:id="rId13"/>
+          <w:headerReference w:type="first" r:id="rId14"/>
+          <w:footerReference w:type="first" r:id="rId15"/>
+          <w:pgSz w:w="11906" w:h="16838"/>
+          <w:pgMar w:top="899" w:right="1417" w:bottom="719" w:left="1417" w:header="708" w:footer="440" w:gutter="0"/>
+          <w:cols w:space="708"/>
+          <w:docGrid w:linePitch="360"/>
+        </w:sectPr>
+      </w:pPr>
+    </w:p>
+    <w:p>
+      <w:pPr>
+        <w:pStyle w:val="Title1"/>
+      </w:pPr>
+      <w:bookmarkStart w:id="0" w:name="_Toc126920120"/>
+      <w:r>
+        <w:lastRenderedPageBreak/>
+        <w:t>Résumé</w:t>
+      </w:r>
+      <w:bookmarkEnd w:id="0"/>
+    </w:p>
+    <w:p>
+      <w:pPr>
+        <w:pStyle w:val="entete-texte"/>
+        <w:rPr>
+          <w:sz w:val="16"/>
+        </w:rPr>
+      </w:pPr>
+    </w:p>
+    <w:p>
+      <w:pPr>
+        <w:pStyle w:val="Contenu"/>
+      </w:pPr>
+      <w:r>
+        <w:t>En tant qu'étudiant en Master 2 Sciences de l'Ingénieur Industriel en Informatique, je suis heureux de vous présenter mon rapport de travail de fin d'études consacré au développement d'un processus système de traitement et d'analyse d'images.</w:t>
+      </w:r>
+    </w:p>
+    <w:p>
+      <w:pPr>
+        <w:pStyle w:val="entete-texte"/>
+        <w:rPr>
+          <w:sz w:val="16"/>
+          <w:lang w:val="en-BE"/>
+        </w:rPr>
+      </w:pPr>
+    </w:p>
+    <w:p>
+      <w:pPr>
+        <w:pStyle w:val="Contenu"/>
+      </w:pPr>
+      <w:r>
+        <w:t>Au cours de ce travail de fin d'études, j'ai eu la chance de collaborer avec une entreprise spécialisée dans ce domaine pour développer un système performant et efficace de traitement et d'analyse d'images. Ce système permettra à l'entreprise de mieux gérer et d'exploiter les données d'images, améliorant ainsi ses processus de traitement et d'analyse.</w:t>
+      </w:r>
+    </w:p>
+    <w:p>
+      <w:pPr>
+        <w:pStyle w:val="Contenu"/>
+      </w:pPr>
+    </w:p>
+    <w:p>
+      <w:pPr>
+        <w:pStyle w:val="Contenu"/>
+      </w:pPr>
+      <w:r>
+        <w:t>Ce rapport décrit les différentes étapes du développement du système, depuis la phase de conception jusqu'à la phase de test et de validation. Il détaille également les défis rencontrés au cours de ce projet et les solutions mises en place pour les surmonter.</w:t>
+      </w:r>
+    </w:p>
+    <w:p>
+      <w:pPr>
+        <w:pStyle w:val="Contenu"/>
+      </w:pPr>
+    </w:p>
+    <w:p>
+      <w:pPr>
+        <w:pStyle w:val="Contenu"/>
+      </w:pPr>
+      <w:r>
+        <w:t>Je tiens à remercier l'entreprise pour son accueil chaleureux et pour m'avoir donné la possibilité de développer mes compétences en informatique et en développement de systèmes. Je suis convaincu que ce travail de fin d'études aura une influence positive sur mon parcours professionnel futur et je suis très reconnaissant pour cette opportunité.</w:t>
+      </w:r>
+    </w:p>
+    <w:p>
+      <w:pPr>
+        <w:pStyle w:val="Contenu"/>
+      </w:pPr>
+    </w:p>
+    <w:p>
+      <w:pPr>
+        <w:pStyle w:val="Contenu"/>
+      </w:pPr>
+      <w:r>
+        <w:t>Je suis à votre disposition pour tout complément d'information et je vous remercie par avance de l'attention que vous porterez à</w:t>
+      </w:r>
+      <w:r>
+        <w:t xml:space="preserve"> la lecture de</w:t>
+      </w:r>
+      <w:r>
+        <w:t xml:space="preserve"> ce rapport.</w:t>
+      </w:r>
+    </w:p>
+    <w:p>
+      <w:pPr>
+        <w:pStyle w:val="entete-texte"/>
+        <w:rPr>
+          <w:sz w:val="16"/>
+          <w:lang w:val="en-BE"/>
+        </w:rPr>
+      </w:pPr>
+    </w:p>
+    <w:p>
+      <w:pPr>
+        <w:pStyle w:val="entete-texte"/>
+        <w:rPr>
+          <w:sz w:val="16"/>
+        </w:rPr>
+      </w:pPr>
+      <w:r>
+        <w:rPr>
+          <w:sz w:val="16"/>
+        </w:rPr>
+        <w:br w:type="page"/>
+      </w:r>
+    </w:p>
+    <w:p>
+      <w:pPr>
+        <w:pStyle w:val="Title1"/>
+      </w:pPr>
+      <w:bookmarkStart w:id="1" w:name="_Toc126920121"/>
+      <w:r>
+        <w:lastRenderedPageBreak/>
+        <w:t>Abstract</w:t>
+      </w:r>
+      <w:bookmarkEnd w:id="1"/>
+    </w:p>
+    <w:p>
+      <w:pPr>
+        <w:pStyle w:val="entete-texte"/>
+        <w:rPr>
+          <w:sz w:val="16"/>
+        </w:rPr>
+      </w:pPr>
+      <w:r>
+        <w:rPr>
+          <w:sz w:val="16"/>
+        </w:rPr>
+        <w:br w:type="page"/>
+      </w:r>
+    </w:p>
+    <w:p>
+      <w:pPr>
+        <w:pStyle w:val="Title1"/>
+      </w:pPr>
+      <w:bookmarkStart w:id="2" w:name="_Toc126920122"/>
+      <w:r>
+        <w:lastRenderedPageBreak/>
+        <w:t>Avant-</w:t>
+      </w:r>
+      <w:r>
+        <w:t>propos</w:t>
+      </w:r>
+      <w:bookmarkEnd w:id="2"/>
+    </w:p>
+    <w:p>
+      <w:pPr>
+        <w:pStyle w:val="entete-texte"/>
+        <w:rPr>
+          <w:sz w:val="16"/>
+        </w:rPr>
+      </w:pPr>
+      <w:r>
+        <w:rPr>
+          <w:sz w:val="16"/>
+        </w:rPr>
+        <w:br w:type="page"/>
+      </w:r>
+    </w:p>
+    <w:p>
+      <w:pPr>
+        <w:pStyle w:val="Title1"/>
+      </w:pPr>
+      <w:bookmarkStart w:id="3" w:name="_Toc126920123"/>
+      <w:r>
+        <w:lastRenderedPageBreak/>
+        <w:t>Table des matières</w:t>
+      </w:r>
+      <w:bookmarkEnd w:id="3"/>
+    </w:p>
+    <w:p>
+      <w:pPr>
+        <w:pStyle w:val="entete-texte"/>
+        <w:rPr>
+          <w:sz w:val="16"/>
+        </w:rPr>
+      </w:pPr>
+    </w:p>
+    <w:p>
+      <w:pPr>
+        <w:pStyle w:val="TOC1"/>
+        <w:tabs>
+          <w:tab w:val="left" w:pos="373"/>
+          <w:tab w:val="right" w:pos="9062"/>
+        </w:tabs>
+        <w:rPr>
+          <w:rFonts w:eastAsiaTheme="minorEastAsia" w:cstheme="minorBidi"/>
+          <w:b w:val="0"/>
+          <w:bCs w:val="0"/>
+          <w:caps w:val="0"/>
+          <w:noProof/>
+          <w:sz w:val="24"/>
+          <w:szCs w:val="24"/>
+          <w:u w:val="none"/>
+          <w:lang w:val="en-BE" w:eastAsia="en-GB"/>
+        </w:rPr>
+      </w:pPr>
+      <w:r>
+        <w:rPr>
+          <w:sz w:val="16"/>
+        </w:rPr>
+        <w:fldChar w:fldCharType="begin"/>
+      </w:r>
+      <w:r>
+        <w:rPr>
+          <w:sz w:val="16"/>
+        </w:rPr>
+        <w:instrText xml:space="preserve"> TOC \f \h \z \t "Title1,1,Title2,2,Title3,3" </w:instrText>
+      </w:r>
+      <w:r>
+        <w:rPr>
+          <w:sz w:val="16"/>
+        </w:rPr>
+        <w:fldChar w:fldCharType="separate"/>
+      </w:r>
+      <w:hyperlink w:anchor="_Toc126920120" w:history="1">
+        <w:r>
+          <w:rPr>
+            <w:rStyle w:val="Hyperlink"/>
+            <w:noProof/>
+          </w:rPr>
+          <w:t>A</w:t>
+        </w:r>
+        <w:r>
+          <w:rPr>
+            <w:rFonts w:eastAsiaTheme="minorEastAsia" w:cstheme="minorBidi"/>
+            <w:b w:val="0"/>
+            <w:bCs w:val="0"/>
+            <w:caps w:val="0"/>
+            <w:noProof/>
+            <w:sz w:val="24"/>
+            <w:szCs w:val="24"/>
+            <w:u w:val="none"/>
+            <w:lang w:val="en-BE" w:eastAsia="en-GB"/>
+          </w:rPr>
+          <w:tab/>
+        </w:r>
+        <w:r>
+          <w:rPr>
+            <w:rStyle w:val="Hyperlink"/>
+            <w:noProof/>
+          </w:rPr>
+          <w:t>Résumé</w:t>
+        </w:r>
+        <w:r>
+          <w:rPr>
+            <w:noProof/>
+            <w:webHidden/>
+          </w:rPr>
+          <w:tab/>
+        </w:r>
+        <w:r>
+          <w:rPr>
+            <w:noProof/>
+            <w:webHidden/>
+          </w:rPr>
+          <w:fldChar w:fldCharType="begin"/>
+        </w:r>
+        <w:r>
+          <w:rPr>
+            <w:noProof/>
+            <w:webHidden/>
+          </w:rPr>
+          <w:instrText xml:space="preserve"> PAGEREF _Toc126920120 \h </w:instrText>
+        </w:r>
+        <w:r>
+          <w:rPr>
+            <w:noProof/>
+            <w:webHidden/>
+          </w:rPr>
+        </w:r>
+        <w:r>
+          <w:rPr>
+            <w:noProof/>
+            <w:webHidden/>
+          </w:rPr>
+          <w:fldChar w:fldCharType="separate"/>
+        </w:r>
+        <w:r>
+          <w:rPr>
+            <w:noProof/>
+            <w:webHidden/>
+          </w:rPr>
+          <w:t>2</w:t>
+        </w:r>
+        <w:r>
+          <w:rPr>
+            <w:noProof/>
+            <w:webHidden/>
+          </w:rPr>
+          <w:fldChar w:fldCharType="end"/>
+        </w:r>
+      </w:hyperlink>
+    </w:p>
+    <w:p>
+      <w:pPr>
+        <w:pStyle w:val="TOC1"/>
+        <w:tabs>
+          <w:tab w:val="left" w:pos="363"/>
+          <w:tab w:val="right" w:pos="9062"/>
+        </w:tabs>
+        <w:rPr>
+          <w:rFonts w:eastAsiaTheme="minorEastAsia" w:cstheme="minorBidi"/>
+          <w:b w:val="0"/>
+          <w:bCs w:val="0"/>
+          <w:caps w:val="0"/>
+          <w:noProof/>
+          <w:sz w:val="24"/>
+          <w:szCs w:val="24"/>
+          <w:u w:val="none"/>
+          <w:lang w:val="en-BE" w:eastAsia="en-GB"/>
+        </w:rPr>
+      </w:pPr>
+      <w:hyperlink w:anchor="_Toc126920121" w:history="1">
+        <w:r>
+          <w:rPr>
+            <w:rStyle w:val="Hyperlink"/>
+            <w:noProof/>
+          </w:rPr>
+          <w:t>B</w:t>
+        </w:r>
+        <w:r>
+          <w:rPr>
+            <w:rFonts w:eastAsiaTheme="minorEastAsia" w:cstheme="minorBidi"/>
+            <w:b w:val="0"/>
+            <w:bCs w:val="0"/>
+            <w:caps w:val="0"/>
+            <w:noProof/>
+            <w:sz w:val="24"/>
+            <w:szCs w:val="24"/>
+            <w:u w:val="none"/>
+            <w:lang w:val="en-BE" w:eastAsia="en-GB"/>
+          </w:rPr>
+          <w:tab/>
+        </w:r>
+        <w:r>
+          <w:rPr>
+            <w:rStyle w:val="Hyperlink"/>
+            <w:noProof/>
+          </w:rPr>
+          <w:t>Abstract</w:t>
+        </w:r>
+        <w:r>
+          <w:rPr>
+            <w:noProof/>
+            <w:webHidden/>
+          </w:rPr>
+          <w:tab/>
+        </w:r>
+        <w:r>
+          <w:rPr>
+            <w:noProof/>
+            <w:webHidden/>
+          </w:rPr>
+          <w:fldChar w:fldCharType="begin"/>
+        </w:r>
+        <w:r>
+          <w:rPr>
+            <w:noProof/>
+            <w:webHidden/>
+          </w:rPr>
+          <w:instrText xml:space="preserve"> PAGEREF _Toc126920121 \h </w:instrText>
+        </w:r>
+        <w:r>
+          <w:rPr>
+            <w:noProof/>
+            <w:webHidden/>
+          </w:rPr>
+        </w:r>
+        <w:r>
+          <w:rPr>
+            <w:noProof/>
+            <w:webHidden/>
+          </w:rPr>
+          <w:fldChar w:fldCharType="separate"/>
+        </w:r>
+        <w:r>
+          <w:rPr>
+            <w:noProof/>
+            <w:webHidden/>
+          </w:rPr>
+          <w:t>3</w:t>
+        </w:r>
+        <w:r>
+          <w:rPr>
+            <w:noProof/>
+            <w:webHidden/>
+          </w:rPr>
+          <w:fldChar w:fldCharType="end"/>
+        </w:r>
+      </w:hyperlink>
+    </w:p>
+    <w:p>
+      <w:pPr>
+        <w:pStyle w:val="TOC1"/>
+        <w:tabs>
+          <w:tab w:val="left" w:pos="356"/>
+          <w:tab w:val="right" w:pos="9062"/>
+        </w:tabs>
+        <w:rPr>
+          <w:rFonts w:eastAsiaTheme="minorEastAsia" w:cstheme="minorBidi"/>
+          <w:b w:val="0"/>
+          <w:bCs w:val="0"/>
+          <w:caps w:val="0"/>
+          <w:noProof/>
+          <w:sz w:val="24"/>
+          <w:szCs w:val="24"/>
+          <w:u w:val="none"/>
+          <w:lang w:val="en-BE" w:eastAsia="en-GB"/>
+        </w:rPr>
+      </w:pPr>
+      <w:hyperlink w:anchor="_Toc126920122" w:history="1">
+        <w:r>
+          <w:rPr>
+            <w:rStyle w:val="Hyperlink"/>
+            <w:noProof/>
+          </w:rPr>
+          <w:t>C</w:t>
+        </w:r>
+        <w:r>
+          <w:rPr>
+            <w:rFonts w:eastAsiaTheme="minorEastAsia" w:cstheme="minorBidi"/>
+            <w:b w:val="0"/>
+            <w:bCs w:val="0"/>
+            <w:caps w:val="0"/>
+            <w:noProof/>
+            <w:sz w:val="24"/>
+            <w:szCs w:val="24"/>
+            <w:u w:val="none"/>
+            <w:lang w:val="en-BE" w:eastAsia="en-GB"/>
+          </w:rPr>
+          <w:tab/>
+        </w:r>
+        <w:r>
+          <w:rPr>
+            <w:rStyle w:val="Hyperlink"/>
+            <w:noProof/>
+          </w:rPr>
+          <w:t>Avant-propos</w:t>
+        </w:r>
+        <w:r>
+          <w:rPr>
+            <w:noProof/>
+            <w:webHidden/>
+          </w:rPr>
+          <w:tab/>
+        </w:r>
+        <w:r>
+          <w:rPr>
+            <w:noProof/>
+            <w:webHidden/>
+          </w:rPr>
+          <w:fldChar w:fldCharType="begin"/>
+        </w:r>
+        <w:r>
+          <w:rPr>
+            <w:noProof/>
+            <w:webHidden/>
+          </w:rPr>
+          <w:instrText xml:space="preserve"> PAGEREF _Toc126920122 \h </w:instrText>
+        </w:r>
+        <w:r>
+          <w:rPr>
+            <w:noProof/>
+            <w:webHidden/>
+          </w:rPr>
+        </w:r>
+        <w:r>
+          <w:rPr>
+            <w:noProof/>
+            <w:webHidden/>
+          </w:rPr>
+          <w:fldChar w:fldCharType="separate"/>
+        </w:r>
+        <w:r>
+          <w:rPr>
+            <w:noProof/>
+            <w:webHidden/>
+          </w:rPr>
+          <w:t>4</w:t>
+        </w:r>
+        <w:r>
+          <w:rPr>
+            <w:noProof/>
+            <w:webHidden/>
+          </w:rPr>
+          <w:fldChar w:fldCharType="end"/>
+        </w:r>
+      </w:hyperlink>
+    </w:p>
+    <w:p>
+      <w:pPr>
+        <w:pStyle w:val="TOC1"/>
+        <w:tabs>
+          <w:tab w:val="left" w:pos="379"/>
+          <w:tab w:val="right" w:pos="9062"/>
+        </w:tabs>
+        <w:rPr>
+          <w:rFonts w:eastAsiaTheme="minorEastAsia" w:cstheme="minorBidi"/>
+          <w:b w:val="0"/>
+          <w:bCs w:val="0"/>
+          <w:caps w:val="0"/>
+          <w:noProof/>
+          <w:sz w:val="24"/>
+          <w:szCs w:val="24"/>
+          <w:u w:val="none"/>
+          <w:lang w:val="en-BE" w:eastAsia="en-GB"/>
+        </w:rPr>
+      </w:pPr>
+      <w:hyperlink w:anchor="_Toc126920123" w:history="1">
+        <w:r>
+          <w:rPr>
+            <w:rStyle w:val="Hyperlink"/>
+            <w:noProof/>
+          </w:rPr>
+          <w:t>D</w:t>
+        </w:r>
+        <w:r>
+          <w:rPr>
+            <w:rFonts w:eastAsiaTheme="minorEastAsia" w:cstheme="minorBidi"/>
+            <w:b w:val="0"/>
+            <w:bCs w:val="0"/>
+            <w:caps w:val="0"/>
+            <w:noProof/>
+            <w:sz w:val="24"/>
+            <w:szCs w:val="24"/>
+            <w:u w:val="none"/>
+            <w:lang w:val="en-BE" w:eastAsia="en-GB"/>
+          </w:rPr>
+          <w:tab/>
+        </w:r>
+        <w:r>
+          <w:rPr>
+            <w:rStyle w:val="Hyperlink"/>
+            <w:noProof/>
+          </w:rPr>
+          <w:t>Table des matières</w:t>
+        </w:r>
+        <w:r>
+          <w:rPr>
+            <w:noProof/>
+            <w:webHidden/>
+          </w:rPr>
+          <w:tab/>
+        </w:r>
+        <w:r>
+          <w:rPr>
+            <w:noProof/>
+            <w:webHidden/>
+          </w:rPr>
+          <w:fldChar w:fldCharType="begin"/>
+        </w:r>
+        <w:r>
+          <w:rPr>
+            <w:noProof/>
+            <w:webHidden/>
+          </w:rPr>
+          <w:instrText xml:space="preserve"> PAGEREF _Toc126920123 \h </w:instrText>
+        </w:r>
+        <w:r>
+          <w:rPr>
+            <w:noProof/>
+            <w:webHidden/>
+          </w:rPr>
+        </w:r>
+        <w:r>
+          <w:rPr>
+            <w:noProof/>
+            <w:webHidden/>
+          </w:rPr>
+          <w:fldChar w:fldCharType="separate"/>
+        </w:r>
+        <w:r>
+          <w:rPr>
+            <w:noProof/>
+            <w:webHidden/>
+          </w:rPr>
+          <w:t>5</w:t>
+        </w:r>
+        <w:r>
+          <w:rPr>
+            <w:noProof/>
+            <w:webHidden/>
+          </w:rPr>
+          <w:fldChar w:fldCharType="end"/>
+        </w:r>
+      </w:hyperlink>
+    </w:p>
+    <w:p>
+      <w:pPr>
+        <w:pStyle w:val="TOC1"/>
+        <w:tabs>
+          <w:tab w:val="left" w:pos="347"/>
+          <w:tab w:val="right" w:pos="9062"/>
+        </w:tabs>
+        <w:rPr>
+          <w:rFonts w:eastAsiaTheme="minorEastAsia" w:cstheme="minorBidi"/>
+          <w:b w:val="0"/>
+          <w:bCs w:val="0"/>
+          <w:caps w:val="0"/>
+          <w:noProof/>
+          <w:sz w:val="24"/>
+          <w:szCs w:val="24"/>
+          <w:u w:val="none"/>
+          <w:lang w:val="en-BE" w:eastAsia="en-GB"/>
+        </w:rPr>
+      </w:pPr>
+      <w:hyperlink w:anchor="_Toc126920124" w:history="1">
+        <w:r>
+          <w:rPr>
+            <w:rStyle w:val="Hyperlink"/>
+            <w:noProof/>
+          </w:rPr>
+          <w:t>E</w:t>
+        </w:r>
+        <w:r>
+          <w:rPr>
+            <w:rFonts w:eastAsiaTheme="minorEastAsia" w:cstheme="minorBidi"/>
+            <w:b w:val="0"/>
+            <w:bCs w:val="0"/>
+            <w:caps w:val="0"/>
+            <w:noProof/>
+            <w:sz w:val="24"/>
+            <w:szCs w:val="24"/>
+            <w:u w:val="none"/>
+            <w:lang w:val="en-BE" w:eastAsia="en-GB"/>
+          </w:rPr>
+          <w:tab/>
+        </w:r>
+        <w:r>
+          <w:rPr>
+            <w:rStyle w:val="Hyperlink"/>
+            <w:noProof/>
+          </w:rPr>
+          <w:t>Introduction</w:t>
+        </w:r>
+        <w:r>
+          <w:rPr>
+            <w:noProof/>
+            <w:webHidden/>
+          </w:rPr>
+          <w:tab/>
+        </w:r>
+        <w:r>
+          <w:rPr>
+            <w:noProof/>
+            <w:webHidden/>
+          </w:rPr>
+          <w:fldChar w:fldCharType="begin"/>
+        </w:r>
+        <w:r>
+          <w:rPr>
+            <w:noProof/>
+            <w:webHidden/>
+          </w:rPr>
+          <w:instrText xml:space="preserve"> PAGEREF _Toc126920124 \h </w:instrText>
+        </w:r>
+        <w:r>
+          <w:rPr>
+            <w:noProof/>
+            <w:webHidden/>
+          </w:rPr>
+        </w:r>
+        <w:r>
+          <w:rPr>
+            <w:noProof/>
+            <w:webHidden/>
+          </w:rPr>
+          <w:fldChar w:fldCharType="separate"/>
+        </w:r>
+        <w:r>
+          <w:rPr>
+            <w:noProof/>
+            <w:webHidden/>
+          </w:rPr>
+          <w:t>6</w:t>
+        </w:r>
+        <w:r>
+          <w:rPr>
+            <w:noProof/>
+            <w:webHidden/>
+          </w:rPr>
+          <w:fldChar w:fldCharType="end"/>
+        </w:r>
+      </w:hyperlink>
+    </w:p>
+    <w:p>
+      <w:pPr>
+        <w:pStyle w:val="TOC2"/>
+        <w:tabs>
+          <w:tab w:val="left" w:pos="518"/>
+          <w:tab w:val="right" w:pos="9062"/>
+        </w:tabs>
+        <w:rPr>
+          <w:rFonts w:eastAsiaTheme="minorEastAsia" w:cstheme="minorBidi"/>
+          <w:b w:val="0"/>
+          <w:bCs w:val="0"/>
+          <w:smallCaps w:val="0"/>
+          <w:noProof/>
+          <w:sz w:val="24"/>
+          <w:szCs w:val="24"/>
+          <w:lang w:val="en-BE" w:eastAsia="en-GB"/>
+        </w:rPr>
+      </w:pPr>
+      <w:hyperlink w:anchor="_Toc126920125" w:history="1">
+        <w:r>
+          <w:rPr>
+            <w:rStyle w:val="Hyperlink"/>
+            <w:noProof/>
+          </w:rPr>
+          <w:t>E.1</w:t>
+        </w:r>
+        <w:r>
+          <w:rPr>
+            <w:rFonts w:eastAsiaTheme="minorEastAsia" w:cstheme="minorBidi"/>
+            <w:b w:val="0"/>
+            <w:bCs w:val="0"/>
+            <w:smallCaps w:val="0"/>
+            <w:noProof/>
+            <w:sz w:val="24"/>
+            <w:szCs w:val="24"/>
+            <w:lang w:val="en-BE" w:eastAsia="en-GB"/>
+          </w:rPr>
+          <w:tab/>
+        </w:r>
+        <w:r>
+          <w:rPr>
+            <w:rStyle w:val="Hyperlink"/>
+            <w:noProof/>
+          </w:rPr>
+          <w:t>Présentation de la société</w:t>
+        </w:r>
+        <w:r>
+          <w:rPr>
+            <w:noProof/>
+            <w:webHidden/>
+          </w:rPr>
+          <w:tab/>
+        </w:r>
+        <w:r>
+          <w:rPr>
+            <w:noProof/>
+            <w:webHidden/>
+          </w:rPr>
+          <w:fldChar w:fldCharType="begin"/>
+        </w:r>
+        <w:r>
+          <w:rPr>
+            <w:noProof/>
+            <w:webHidden/>
+          </w:rPr>
+          <w:instrText xml:space="preserve"> PAGEREF _Toc126920125 \h </w:instrText>
+        </w:r>
+        <w:r>
+          <w:rPr>
+            <w:noProof/>
+            <w:webHidden/>
+          </w:rPr>
+        </w:r>
+        <w:r>
+          <w:rPr>
+            <w:noProof/>
+            <w:webHidden/>
+          </w:rPr>
+          <w:fldChar w:fldCharType="separate"/>
+        </w:r>
+        <w:r>
+          <w:rPr>
+            <w:noProof/>
+            <w:webHidden/>
+          </w:rPr>
+          <w:t>6</w:t>
+        </w:r>
+        <w:r>
+          <w:rPr>
+            <w:noProof/>
+            <w:webHidden/>
+          </w:rPr>
+          <w:fldChar w:fldCharType="end"/>
+        </w:r>
+      </w:hyperlink>
+    </w:p>
+    <w:p>
+      <w:pPr>
+        <w:pStyle w:val="TOC2"/>
+        <w:tabs>
+          <w:tab w:val="left" w:pos="518"/>
+          <w:tab w:val="right" w:pos="9062"/>
+        </w:tabs>
+        <w:rPr>
+          <w:rFonts w:eastAsiaTheme="minorEastAsia" w:cstheme="minorBidi"/>
+          <w:b w:val="0"/>
+          <w:bCs w:val="0"/>
+          <w:smallCaps w:val="0"/>
+          <w:noProof/>
+          <w:sz w:val="24"/>
+          <w:szCs w:val="24"/>
+          <w:lang w:val="en-BE" w:eastAsia="en-GB"/>
+        </w:rPr>
+      </w:pPr>
+      <w:hyperlink w:anchor="_Toc126920126" w:history="1">
+        <w:r>
+          <w:rPr>
+            <w:rStyle w:val="Hyperlink"/>
+            <w:noProof/>
+          </w:rPr>
+          <w:t>E.2</w:t>
+        </w:r>
+        <w:r>
+          <w:rPr>
+            <w:rFonts w:eastAsiaTheme="minorEastAsia" w:cstheme="minorBidi"/>
+            <w:b w:val="0"/>
+            <w:bCs w:val="0"/>
+            <w:smallCaps w:val="0"/>
+            <w:noProof/>
+            <w:sz w:val="24"/>
+            <w:szCs w:val="24"/>
+            <w:lang w:val="en-BE" w:eastAsia="en-GB"/>
+          </w:rPr>
+          <w:tab/>
+        </w:r>
+        <w:r>
+          <w:rPr>
+            <w:rStyle w:val="Hyperlink"/>
+            <w:noProof/>
+          </w:rPr>
+          <w:t>Introduction théorique</w:t>
+        </w:r>
+        <w:r>
+          <w:rPr>
+            <w:noProof/>
+            <w:webHidden/>
+          </w:rPr>
+          <w:tab/>
+        </w:r>
+        <w:r>
+          <w:rPr>
+            <w:noProof/>
+            <w:webHidden/>
+          </w:rPr>
+          <w:fldChar w:fldCharType="begin"/>
+        </w:r>
+        <w:r>
+          <w:rPr>
+            <w:noProof/>
+            <w:webHidden/>
+          </w:rPr>
+          <w:instrText xml:space="preserve"> PAGEREF _Toc126920126 \h </w:instrText>
+        </w:r>
+        <w:r>
+          <w:rPr>
+            <w:noProof/>
+            <w:webHidden/>
+          </w:rPr>
+        </w:r>
+        <w:r>
+          <w:rPr>
+            <w:noProof/>
+            <w:webHidden/>
+          </w:rPr>
+          <w:fldChar w:fldCharType="separate"/>
+        </w:r>
+        <w:r>
+          <w:rPr>
+            <w:noProof/>
+            <w:webHidden/>
+          </w:rPr>
+          <w:t>6</w:t>
+        </w:r>
+        <w:r>
+          <w:rPr>
+            <w:noProof/>
+            <w:webHidden/>
+          </w:rPr>
+          <w:fldChar w:fldCharType="end"/>
+        </w:r>
+      </w:hyperlink>
+    </w:p>
+    <w:p>
+      <w:pPr>
+        <w:pStyle w:val="TOC2"/>
+        <w:tabs>
+          <w:tab w:val="left" w:pos="518"/>
+          <w:tab w:val="right" w:pos="9062"/>
+        </w:tabs>
+        <w:rPr>
+          <w:rFonts w:eastAsiaTheme="minorEastAsia" w:cstheme="minorBidi"/>
+          <w:b w:val="0"/>
+          <w:bCs w:val="0"/>
+          <w:smallCaps w:val="0"/>
+          <w:noProof/>
+          <w:sz w:val="24"/>
+          <w:szCs w:val="24"/>
+          <w:lang w:val="en-BE" w:eastAsia="en-GB"/>
+        </w:rPr>
+      </w:pPr>
+      <w:hyperlink w:anchor="_Toc126920127" w:history="1">
+        <w:r>
+          <w:rPr>
+            <w:rStyle w:val="Hyperlink"/>
+            <w:noProof/>
+          </w:rPr>
+          <w:t>E.3</w:t>
+        </w:r>
+        <w:r>
+          <w:rPr>
+            <w:rFonts w:eastAsiaTheme="minorEastAsia" w:cstheme="minorBidi"/>
+            <w:b w:val="0"/>
+            <w:bCs w:val="0"/>
+            <w:smallCaps w:val="0"/>
+            <w:noProof/>
+            <w:sz w:val="24"/>
+            <w:szCs w:val="24"/>
+            <w:lang w:val="en-BE" w:eastAsia="en-GB"/>
+          </w:rPr>
+          <w:tab/>
+        </w:r>
+        <w:r>
+          <w:rPr>
+            <w:rStyle w:val="Hyperlink"/>
+            <w:noProof/>
+          </w:rPr>
+          <w:t>Missions</w:t>
+        </w:r>
+        <w:r>
+          <w:rPr>
+            <w:noProof/>
+            <w:webHidden/>
+          </w:rPr>
+          <w:tab/>
+        </w:r>
+        <w:r>
+          <w:rPr>
+            <w:noProof/>
+            <w:webHidden/>
+          </w:rPr>
+          <w:fldChar w:fldCharType="begin"/>
+        </w:r>
+        <w:r>
+          <w:rPr>
+            <w:noProof/>
+            <w:webHidden/>
+          </w:rPr>
+          <w:instrText xml:space="preserve"> PAGEREF _Toc126920127 \h </w:instrText>
+        </w:r>
+        <w:r>
+          <w:rPr>
+            <w:noProof/>
+            <w:webHidden/>
+          </w:rPr>
+        </w:r>
+        <w:r>
+          <w:rPr>
+            <w:noProof/>
+            <w:webHidden/>
+          </w:rPr>
+          <w:fldChar w:fldCharType="separate"/>
+        </w:r>
+        <w:r>
+          <w:rPr>
+            <w:noProof/>
+            <w:webHidden/>
+          </w:rPr>
+          <w:t>6</w:t>
+        </w:r>
+        <w:r>
+          <w:rPr>
+            <w:noProof/>
+            <w:webHidden/>
+          </w:rPr>
+          <w:fldChar w:fldCharType="end"/>
+        </w:r>
+      </w:hyperlink>
+    </w:p>
+    <w:p>
+      <w:pPr>
+        <w:pStyle w:val="entete-texte"/>
+        <w:rPr>
+          <w:sz w:val="16"/>
+        </w:rPr>
+      </w:pPr>
+      <w:r>
+        <w:rPr>
+          <w:sz w:val="16"/>
+        </w:rPr>
+        <w:fldChar w:fldCharType="end"/>
+      </w:r>
+    </w:p>
+    <w:p>
+      <w:pPr>
+        <w:pStyle w:val="entete-texte"/>
+        <w:rPr>
+          <w:sz w:val="16"/>
+        </w:rPr>
+      </w:pPr>
+      <w:r>
+        <w:rPr>
+          <w:sz w:val="16"/>
+        </w:rPr>
+        <w:br w:type="page"/>
+      </w:r>
+    </w:p>
+    <w:p>
+      <w:pPr>
+        <w:pStyle w:val="Title1"/>
+      </w:pPr>
+      <w:bookmarkStart w:id="4" w:name="_Toc126920124"/>
+      <w:r>
+        <w:lastRenderedPageBreak/>
+        <w:t>Introduction</w:t>
+      </w:r>
+      <w:bookmarkEnd w:id="4"/>
+    </w:p>
+    <w:p>
+      <w:pPr>
+        <w:pStyle w:val="entete-texte"/>
+        <w:rPr>
+          <w:sz w:val="16"/>
+        </w:rPr>
+      </w:pPr>
+    </w:p>
+    <w:p>
+      <w:pPr>
+        <w:pStyle w:val="Title2"/>
+      </w:pPr>
+      <w:bookmarkStart w:id="5" w:name="_Toc126920125"/>
+      <w:r>
+        <w:t>Présentation</w:t>
+      </w:r>
+      <w:r>
+        <w:t xml:space="preserve"> de la société</w:t>
+      </w:r>
+      <w:bookmarkEnd w:id="5"/>
+    </w:p>
+    <w:p>
+      <w:pPr>
+        <w:pStyle w:val="entete-texte"/>
+        <w:rPr>
+          <w:sz w:val="16"/>
+        </w:rPr>
+      </w:pPr>
+    </w:p>
+    <w:p>
+      <w:pPr>
+        <w:pStyle w:val="Title2"/>
+      </w:pPr>
+      <w:bookmarkStart w:id="6" w:name="_Toc126920126"/>
+      <w:r>
+        <w:t>Introduction théorique</w:t>
+      </w:r>
+      <w:bookmarkEnd w:id="6"/>
+    </w:p>
+    <w:p>
+      <w:pPr>
+        <w:pStyle w:val="entete-texte"/>
+        <w:rPr>
+          <w:sz w:val="16"/>
+        </w:rPr>
+      </w:pPr>
+    </w:p>
+    <w:p>
+      <w:pPr>
+        <w:pStyle w:val="Title2"/>
+      </w:pPr>
+      <w:bookmarkStart w:id="7" w:name="_Toc126920127"/>
+      <w:r>
+        <w:t>Missions</w:t>
+      </w:r>
+      <w:bookmarkEnd w:id="7"/>
+    </w:p>
+    <w:p>
+      <w:pPr>
+        <w:pStyle w:val="entete-texte"/>
+        <w:rPr>
+          <w:sz w:val="16"/>
+        </w:rPr>
+      </w:pPr>
+      <w:r>
+        <w:rPr>
+          <w:sz w:val="16"/>
+        </w:rPr>
+        <w:br w:type="page"/>
+      </w:r>
+    </w:p>
+    <w:p>
+      <w:pPr>
+        <w:pStyle w:val="entete-texte"/>
+        <w:rPr>
+          <w:sz w:val="16"/>
+        </w:rPr>
       </w:pPr>
     </w:p>
     <w:sectPr>
-      <w:headerReference w:type="even" r:id="rId9"/>
-      <w:headerReference w:type="default" r:id="rId10"/>
-      <w:footerReference w:type="even" r:id="rId11"/>
-      <w:footerReference w:type="default" r:id="rId12"/>
-      <w:headerReference w:type="first" r:id="rId13"/>
-      <w:footerReference w:type="first" r:id="rId14"/>
       <w:pgSz w:w="11906" w:h="16838"/>
       <w:pgMar w:top="899" w:right="1417" w:bottom="719" w:left="1417" w:header="708" w:footer="440" w:gutter="0"/>
       <w:cols w:space="708"/>
@@ -701,6 +1726,1521 @@
     </w:pPr>
   </w:p>
 </w:hdr>
+</file>
+
+<file path=word/numbering.xml><?xml version="1.0" encoding="utf-8"?>
+<w:numbering xmlns:wpc="http://schemas.microsoft.com/office/word/2010/wordprocessingCanvas" xmlns:cx="http://schemas.microsoft.com/office/drawing/2014/chartex" xmlns:cx1="http://schemas.microsoft.com/office/drawing/2015/9/8/chartex" xmlns:cx2="http://schemas.microsoft.com/office/drawing/2015/10/21/chartex" xmlns:cx3="http://schemas.microsoft.com/office/drawing/2016/5/9/chartex" xmlns:cx4="http://schemas.microsoft.com/office/drawing/2016/5/10/chartex" xmlns:cx5="http://schemas.microsoft.com/office/drawing/2016/5/11/chartex" xmlns:cx6="http://schemas.microsoft.com/office/drawing/2016/5/12/chartex" xmlns:cx7="http://schemas.microsoft.com/office/drawing/2016/5/13/chartex" xmlns:cx8="http://schemas.microsoft.com/office/drawing/2016/5/14/chartex" xmlns:mc="http://schemas.openxmlformats.org/markup-compatibility/2006" xmlns:aink="http://schemas.microsoft.com/office/drawing/2016/ink" xmlns:am3d="http://schemas.microsoft.com/office/drawing/2017/model3d" xmlns:o="urn:schemas-microsoft-com:office:office" xmlns:oel="http://schemas.microsoft.com/office/2019/extlst" xmlns:r="http://schemas.openxmlformats.org/officeDocument/2006/relationships" xmlns:m="http://schemas.openxmlformats.org/officeDocument/2006/math" xmlns:v="urn:schemas-microsoft-com:vml" xmlns:wp14="http://schemas.microsoft.com/office/word/2010/wordprocessingDrawing" xmlns:wp="http://schemas.openxmlformats.org/drawingml/2006/wordprocessingDrawing" xmlns:w10="urn:schemas-microsoft-com:office:word" xmlns:w="http://schemas.openxmlformats.org/wordprocessingml/2006/main" xmlns:w14="http://schemas.microsoft.com/office/word/2010/wordml" xmlns:w15="http://schemas.microsoft.com/office/word/2012/wordml" xmlns:w16cex="http://schemas.microsoft.com/office/word/2018/wordml/cex" xmlns:w16cid="http://schemas.microsoft.com/office/word/2016/wordml/cid" xmlns:w16="http://schemas.microsoft.com/office/word/2018/wordml" xmlns:w16sdtdh="http://schemas.microsoft.com/office/word/2020/wordml/sdtdatahash" xmlns:w16se="http://schemas.microsoft.com/office/word/2015/wordml/symex" xmlns:wpg="http://schemas.microsoft.com/office/word/2010/wordprocessingGroup" xmlns:wpi="http://schemas.microsoft.com/office/word/2010/wordprocessingInk" xmlns:wne="http://schemas.microsoft.com/office/word/2006/wordml" xmlns:wps="http://schemas.microsoft.com/office/word/2010/wordprocessingShape" mc:Ignorable="w14 w15 w16se w16cid w16 w16cex w16sdtdh wp14">
+  <w:abstractNum w:abstractNumId="0" w15:restartNumberingAfterBreak="0">
+    <w:nsid w:val="142E583F"/>
+    <w:multiLevelType w:val="multilevel"/>
+    <w:tmpl w:val="8BB669C6"/>
+    <w:styleLink w:val="CurrentList6"/>
+    <w:lvl w:ilvl="0">
+      <w:start w:val="1"/>
+      <w:numFmt w:val="upperLetter"/>
+      <w:lvlText w:val="%1"/>
+      <w:lvlJc w:val="left"/>
+      <w:pPr>
+        <w:ind w:left="432" w:hanging="432"/>
+      </w:pPr>
+      <w:rPr>
+        <w:rFonts w:hint="default"/>
+      </w:rPr>
+    </w:lvl>
+    <w:lvl w:ilvl="1">
+      <w:start w:val="1"/>
+      <w:numFmt w:val="decimal"/>
+      <w:lvlText w:val="%1.%2"/>
+      <w:lvlJc w:val="left"/>
+      <w:pPr>
+        <w:ind w:left="576" w:hanging="576"/>
+      </w:pPr>
+      <w:rPr>
+        <w:rFonts w:hint="default"/>
+      </w:rPr>
+    </w:lvl>
+    <w:lvl w:ilvl="2">
+      <w:start w:val="1"/>
+      <w:numFmt w:val="decimal"/>
+      <w:lvlText w:val="%1.%2.%3"/>
+      <w:lvlJc w:val="left"/>
+      <w:pPr>
+        <w:ind w:left="720" w:hanging="720"/>
+      </w:pPr>
+      <w:rPr>
+        <w:rFonts w:hint="default"/>
+      </w:rPr>
+    </w:lvl>
+    <w:lvl w:ilvl="3">
+      <w:start w:val="1"/>
+      <w:numFmt w:val="decimal"/>
+      <w:lvlText w:val="%1.%2.%3.%4"/>
+      <w:lvlJc w:val="left"/>
+      <w:pPr>
+        <w:ind w:left="864" w:hanging="864"/>
+      </w:pPr>
+      <w:rPr>
+        <w:rFonts w:hint="default"/>
+      </w:rPr>
+    </w:lvl>
+    <w:lvl w:ilvl="4">
+      <w:start w:val="1"/>
+      <w:numFmt w:val="decimal"/>
+      <w:lvlText w:val="%1.%2.%3.%4.%5"/>
+      <w:lvlJc w:val="left"/>
+      <w:pPr>
+        <w:ind w:left="1008" w:hanging="1008"/>
+      </w:pPr>
+      <w:rPr>
+        <w:rFonts w:hint="default"/>
+      </w:rPr>
+    </w:lvl>
+    <w:lvl w:ilvl="5">
+      <w:start w:val="1"/>
+      <w:numFmt w:val="decimal"/>
+      <w:lvlText w:val="%1.%2.%3.%4.%5.%6"/>
+      <w:lvlJc w:val="left"/>
+      <w:pPr>
+        <w:ind w:left="1152" w:hanging="1152"/>
+      </w:pPr>
+      <w:rPr>
+        <w:rFonts w:hint="default"/>
+      </w:rPr>
+    </w:lvl>
+    <w:lvl w:ilvl="6">
+      <w:start w:val="1"/>
+      <w:numFmt w:val="decimal"/>
+      <w:lvlText w:val="%1.%2.%3.%4.%5.%6.%7"/>
+      <w:lvlJc w:val="left"/>
+      <w:pPr>
+        <w:ind w:left="1296" w:hanging="1296"/>
+      </w:pPr>
+      <w:rPr>
+        <w:rFonts w:hint="default"/>
+      </w:rPr>
+    </w:lvl>
+    <w:lvl w:ilvl="7">
+      <w:start w:val="1"/>
+      <w:numFmt w:val="decimal"/>
+      <w:lvlText w:val="%1.%2.%3.%4.%5.%6.%7.%8"/>
+      <w:lvlJc w:val="left"/>
+      <w:pPr>
+        <w:ind w:left="1440" w:hanging="1440"/>
+      </w:pPr>
+      <w:rPr>
+        <w:rFonts w:hint="default"/>
+      </w:rPr>
+    </w:lvl>
+    <w:lvl w:ilvl="8">
+      <w:start w:val="1"/>
+      <w:numFmt w:val="decimal"/>
+      <w:lvlText w:val="%1.%2.%3.%4.%5.%6.%7.%8.%9"/>
+      <w:lvlJc w:val="left"/>
+      <w:pPr>
+        <w:ind w:left="1584" w:hanging="1584"/>
+      </w:pPr>
+      <w:rPr>
+        <w:rFonts w:hint="default"/>
+      </w:rPr>
+    </w:lvl>
+  </w:abstractNum>
+  <w:abstractNum w:abstractNumId="1" w15:restartNumberingAfterBreak="0">
+    <w:nsid w:val="15DF37F6"/>
+    <w:multiLevelType w:val="multilevel"/>
+    <w:tmpl w:val="0809001F"/>
+    <w:styleLink w:val="111111"/>
+    <w:lvl w:ilvl="0">
+      <w:start w:val="1"/>
+      <w:numFmt w:val="decimal"/>
+      <w:lvlText w:val="%1."/>
+      <w:lvlJc w:val="left"/>
+      <w:pPr>
+        <w:ind w:left="360" w:hanging="360"/>
+      </w:pPr>
+    </w:lvl>
+    <w:lvl w:ilvl="1">
+      <w:start w:val="1"/>
+      <w:numFmt w:val="decimal"/>
+      <w:lvlText w:val="%1.%2."/>
+      <w:lvlJc w:val="left"/>
+      <w:pPr>
+        <w:ind w:left="792" w:hanging="432"/>
+      </w:pPr>
+    </w:lvl>
+    <w:lvl w:ilvl="2">
+      <w:start w:val="1"/>
+      <w:numFmt w:val="decimal"/>
+      <w:lvlText w:val="%1.%2.%3."/>
+      <w:lvlJc w:val="left"/>
+      <w:pPr>
+        <w:ind w:left="1224" w:hanging="504"/>
+      </w:pPr>
+    </w:lvl>
+    <w:lvl w:ilvl="3">
+      <w:start w:val="1"/>
+      <w:numFmt w:val="decimal"/>
+      <w:lvlText w:val="%1.%2.%3.%4."/>
+      <w:lvlJc w:val="left"/>
+      <w:pPr>
+        <w:ind w:left="1728" w:hanging="648"/>
+      </w:pPr>
+    </w:lvl>
+    <w:lvl w:ilvl="4">
+      <w:start w:val="1"/>
+      <w:numFmt w:val="decimal"/>
+      <w:lvlText w:val="%1.%2.%3.%4.%5."/>
+      <w:lvlJc w:val="left"/>
+      <w:pPr>
+        <w:ind w:left="2232" w:hanging="792"/>
+      </w:pPr>
+    </w:lvl>
+    <w:lvl w:ilvl="5">
+      <w:start w:val="1"/>
+      <w:numFmt w:val="decimal"/>
+      <w:lvlText w:val="%1.%2.%3.%4.%5.%6."/>
+      <w:lvlJc w:val="left"/>
+      <w:pPr>
+        <w:ind w:left="2736" w:hanging="936"/>
+      </w:pPr>
+    </w:lvl>
+    <w:lvl w:ilvl="6">
+      <w:start w:val="1"/>
+      <w:numFmt w:val="decimal"/>
+      <w:lvlText w:val="%1.%2.%3.%4.%5.%6.%7."/>
+      <w:lvlJc w:val="left"/>
+      <w:pPr>
+        <w:ind w:left="3240" w:hanging="1080"/>
+      </w:pPr>
+    </w:lvl>
+    <w:lvl w:ilvl="7">
+      <w:start w:val="1"/>
+      <w:numFmt w:val="decimal"/>
+      <w:lvlText w:val="%1.%2.%3.%4.%5.%6.%7.%8."/>
+      <w:lvlJc w:val="left"/>
+      <w:pPr>
+        <w:ind w:left="3744" w:hanging="1224"/>
+      </w:pPr>
+    </w:lvl>
+    <w:lvl w:ilvl="8">
+      <w:start w:val="1"/>
+      <w:numFmt w:val="decimal"/>
+      <w:lvlText w:val="%1.%2.%3.%4.%5.%6.%7.%8.%9."/>
+      <w:lvlJc w:val="left"/>
+      <w:pPr>
+        <w:ind w:left="4320" w:hanging="1440"/>
+      </w:pPr>
+    </w:lvl>
+  </w:abstractNum>
+  <w:abstractNum w:abstractNumId="2" w15:restartNumberingAfterBreak="0">
+    <w:nsid w:val="16A90BAA"/>
+    <w:multiLevelType w:val="multilevel"/>
+    <w:tmpl w:val="95E6339E"/>
+    <w:styleLink w:val="CurrentList1"/>
+    <w:lvl w:ilvl="0">
+      <w:start w:val="1"/>
+      <w:numFmt w:val="decimal"/>
+      <w:lvlText w:val="%1"/>
+      <w:lvlJc w:val="left"/>
+      <w:pPr>
+        <w:ind w:left="432" w:hanging="432"/>
+      </w:pPr>
+      <w:rPr>
+        <w:rFonts w:hint="default"/>
+      </w:rPr>
+    </w:lvl>
+    <w:lvl w:ilvl="1">
+      <w:start w:val="1"/>
+      <w:numFmt w:val="upperLetter"/>
+      <w:lvlText w:val="%2"/>
+      <w:lvlJc w:val="left"/>
+      <w:pPr>
+        <w:ind w:left="576" w:hanging="576"/>
+      </w:pPr>
+      <w:rPr>
+        <w:rFonts w:hint="default"/>
+      </w:rPr>
+    </w:lvl>
+    <w:lvl w:ilvl="2">
+      <w:start w:val="1"/>
+      <w:numFmt w:val="decimal"/>
+      <w:lvlText w:val="%1.%2.%3"/>
+      <w:lvlJc w:val="left"/>
+      <w:pPr>
+        <w:ind w:left="720" w:hanging="720"/>
+      </w:pPr>
+      <w:rPr>
+        <w:rFonts w:hint="default"/>
+      </w:rPr>
+    </w:lvl>
+    <w:lvl w:ilvl="3">
+      <w:start w:val="1"/>
+      <w:numFmt w:val="decimal"/>
+      <w:lvlText w:val="%1.%2.%3.%4"/>
+      <w:lvlJc w:val="left"/>
+      <w:pPr>
+        <w:ind w:left="864" w:hanging="864"/>
+      </w:pPr>
+      <w:rPr>
+        <w:rFonts w:hint="default"/>
+      </w:rPr>
+    </w:lvl>
+    <w:lvl w:ilvl="4">
+      <w:start w:val="1"/>
+      <w:numFmt w:val="decimal"/>
+      <w:lvlText w:val="%1.%2.%3.%4.%5"/>
+      <w:lvlJc w:val="left"/>
+      <w:pPr>
+        <w:ind w:left="1008" w:hanging="1008"/>
+      </w:pPr>
+      <w:rPr>
+        <w:rFonts w:hint="default"/>
+      </w:rPr>
+    </w:lvl>
+    <w:lvl w:ilvl="5">
+      <w:start w:val="1"/>
+      <w:numFmt w:val="decimal"/>
+      <w:lvlText w:val="%1.%2.%3.%4.%5.%6"/>
+      <w:lvlJc w:val="left"/>
+      <w:pPr>
+        <w:ind w:left="1152" w:hanging="1152"/>
+      </w:pPr>
+      <w:rPr>
+        <w:rFonts w:hint="default"/>
+      </w:rPr>
+    </w:lvl>
+    <w:lvl w:ilvl="6">
+      <w:start w:val="1"/>
+      <w:numFmt w:val="decimal"/>
+      <w:lvlText w:val="%1.%2.%3.%4.%5.%6.%7"/>
+      <w:lvlJc w:val="left"/>
+      <w:pPr>
+        <w:ind w:left="1296" w:hanging="1296"/>
+      </w:pPr>
+      <w:rPr>
+        <w:rFonts w:hint="default"/>
+      </w:rPr>
+    </w:lvl>
+    <w:lvl w:ilvl="7">
+      <w:start w:val="1"/>
+      <w:numFmt w:val="decimal"/>
+      <w:lvlText w:val="%1.%2.%3.%4.%5.%6.%7.%8"/>
+      <w:lvlJc w:val="left"/>
+      <w:pPr>
+        <w:ind w:left="1440" w:hanging="1440"/>
+      </w:pPr>
+      <w:rPr>
+        <w:rFonts w:hint="default"/>
+      </w:rPr>
+    </w:lvl>
+    <w:lvl w:ilvl="8">
+      <w:start w:val="1"/>
+      <w:numFmt w:val="decimal"/>
+      <w:lvlText w:val="%1.%2.%3.%4.%5.%6.%7.%8.%9"/>
+      <w:lvlJc w:val="left"/>
+      <w:pPr>
+        <w:ind w:left="1584" w:hanging="1584"/>
+      </w:pPr>
+      <w:rPr>
+        <w:rFonts w:hint="default"/>
+      </w:rPr>
+    </w:lvl>
+  </w:abstractNum>
+  <w:abstractNum w:abstractNumId="3" w15:restartNumberingAfterBreak="0">
+    <w:nsid w:val="16C23A0A"/>
+    <w:multiLevelType w:val="multilevel"/>
+    <w:tmpl w:val="1E48F90A"/>
+    <w:styleLink w:val="CurrentList5"/>
+    <w:lvl w:ilvl="0">
+      <w:start w:val="1"/>
+      <w:numFmt w:val="upperLetter"/>
+      <w:lvlText w:val="%1"/>
+      <w:lvlJc w:val="left"/>
+      <w:pPr>
+        <w:ind w:left="432" w:hanging="432"/>
+      </w:pPr>
+      <w:rPr>
+        <w:rFonts w:hint="default"/>
+      </w:rPr>
+    </w:lvl>
+    <w:lvl w:ilvl="1">
+      <w:start w:val="1"/>
+      <w:numFmt w:val="decimal"/>
+      <w:lvlText w:val="%1.%2"/>
+      <w:lvlJc w:val="left"/>
+      <w:pPr>
+        <w:ind w:left="576" w:hanging="576"/>
+      </w:pPr>
+      <w:rPr>
+        <w:rFonts w:hint="default"/>
+      </w:rPr>
+    </w:lvl>
+    <w:lvl w:ilvl="2">
+      <w:start w:val="1"/>
+      <w:numFmt w:val="decimal"/>
+      <w:lvlText w:val="%1.%2.%3"/>
+      <w:lvlJc w:val="left"/>
+      <w:pPr>
+        <w:ind w:left="720" w:hanging="720"/>
+      </w:pPr>
+      <w:rPr>
+        <w:rFonts w:hint="default"/>
+      </w:rPr>
+    </w:lvl>
+    <w:lvl w:ilvl="3">
+      <w:start w:val="1"/>
+      <w:numFmt w:val="decimal"/>
+      <w:lvlText w:val="%1.%2.%3.%4"/>
+      <w:lvlJc w:val="left"/>
+      <w:pPr>
+        <w:ind w:left="864" w:hanging="864"/>
+      </w:pPr>
+      <w:rPr>
+        <w:rFonts w:hint="default"/>
+      </w:rPr>
+    </w:lvl>
+    <w:lvl w:ilvl="4">
+      <w:start w:val="1"/>
+      <w:numFmt w:val="decimal"/>
+      <w:lvlText w:val="%1.%2.%3.%4.%5"/>
+      <w:lvlJc w:val="left"/>
+      <w:pPr>
+        <w:ind w:left="1008" w:hanging="1008"/>
+      </w:pPr>
+      <w:rPr>
+        <w:rFonts w:hint="default"/>
+      </w:rPr>
+    </w:lvl>
+    <w:lvl w:ilvl="5">
+      <w:start w:val="1"/>
+      <w:numFmt w:val="decimal"/>
+      <w:lvlText w:val="%1.%2.%3.%4.%5.%6"/>
+      <w:lvlJc w:val="left"/>
+      <w:pPr>
+        <w:ind w:left="1152" w:hanging="1152"/>
+      </w:pPr>
+      <w:rPr>
+        <w:rFonts w:hint="default"/>
+      </w:rPr>
+    </w:lvl>
+    <w:lvl w:ilvl="6">
+      <w:start w:val="1"/>
+      <w:numFmt w:val="decimal"/>
+      <w:lvlText w:val="%1.%2.%3.%4.%5.%6.%7"/>
+      <w:lvlJc w:val="left"/>
+      <w:pPr>
+        <w:ind w:left="1296" w:hanging="1296"/>
+      </w:pPr>
+      <w:rPr>
+        <w:rFonts w:hint="default"/>
+      </w:rPr>
+    </w:lvl>
+    <w:lvl w:ilvl="7">
+      <w:start w:val="1"/>
+      <w:numFmt w:val="decimal"/>
+      <w:lvlText w:val="%1.%2.%3.%4.%5.%6.%7.%8"/>
+      <w:lvlJc w:val="left"/>
+      <w:pPr>
+        <w:ind w:left="1440" w:hanging="1440"/>
+      </w:pPr>
+      <w:rPr>
+        <w:rFonts w:hint="default"/>
+      </w:rPr>
+    </w:lvl>
+    <w:lvl w:ilvl="8">
+      <w:start w:val="1"/>
+      <w:numFmt w:val="decimal"/>
+      <w:lvlText w:val="%1.%2.%3.%4.%5.%6.%7.%8.%9"/>
+      <w:lvlJc w:val="left"/>
+      <w:pPr>
+        <w:ind w:left="1584" w:hanging="1584"/>
+      </w:pPr>
+      <w:rPr>
+        <w:rFonts w:hint="default"/>
+      </w:rPr>
+    </w:lvl>
+  </w:abstractNum>
+  <w:abstractNum w:abstractNumId="4" w15:restartNumberingAfterBreak="0">
+    <w:nsid w:val="4B8322F7"/>
+    <w:multiLevelType w:val="multilevel"/>
+    <w:tmpl w:val="AA58832A"/>
+    <w:styleLink w:val="CurrentList2"/>
+    <w:lvl w:ilvl="0">
+      <w:start w:val="1"/>
+      <w:numFmt w:val="decimal"/>
+      <w:lvlText w:val="%1"/>
+      <w:lvlJc w:val="left"/>
+      <w:pPr>
+        <w:ind w:left="432" w:hanging="432"/>
+      </w:pPr>
+      <w:rPr>
+        <w:rFonts w:hint="default"/>
+      </w:rPr>
+    </w:lvl>
+    <w:lvl w:ilvl="1">
+      <w:start w:val="1"/>
+      <w:numFmt w:val="decimal"/>
+      <w:lvlText w:val="%2"/>
+      <w:lvlJc w:val="left"/>
+      <w:pPr>
+        <w:ind w:left="576" w:hanging="576"/>
+      </w:pPr>
+      <w:rPr>
+        <w:rFonts w:hint="default"/>
+      </w:rPr>
+    </w:lvl>
+    <w:lvl w:ilvl="2">
+      <w:start w:val="1"/>
+      <w:numFmt w:val="decimal"/>
+      <w:lvlText w:val="%1.%2.%3"/>
+      <w:lvlJc w:val="left"/>
+      <w:pPr>
+        <w:ind w:left="720" w:hanging="720"/>
+      </w:pPr>
+      <w:rPr>
+        <w:rFonts w:hint="default"/>
+      </w:rPr>
+    </w:lvl>
+    <w:lvl w:ilvl="3">
+      <w:start w:val="1"/>
+      <w:numFmt w:val="decimal"/>
+      <w:lvlText w:val="%1.%2.%3.%4"/>
+      <w:lvlJc w:val="left"/>
+      <w:pPr>
+        <w:ind w:left="864" w:hanging="864"/>
+      </w:pPr>
+      <w:rPr>
+        <w:rFonts w:hint="default"/>
+      </w:rPr>
+    </w:lvl>
+    <w:lvl w:ilvl="4">
+      <w:start w:val="1"/>
+      <w:numFmt w:val="decimal"/>
+      <w:lvlText w:val="%1.%2.%3.%4.%5"/>
+      <w:lvlJc w:val="left"/>
+      <w:pPr>
+        <w:ind w:left="1008" w:hanging="1008"/>
+      </w:pPr>
+      <w:rPr>
+        <w:rFonts w:hint="default"/>
+      </w:rPr>
+    </w:lvl>
+    <w:lvl w:ilvl="5">
+      <w:start w:val="1"/>
+      <w:numFmt w:val="decimal"/>
+      <w:lvlText w:val="%1.%2.%3.%4.%5.%6"/>
+      <w:lvlJc w:val="left"/>
+      <w:pPr>
+        <w:ind w:left="1152" w:hanging="1152"/>
+      </w:pPr>
+      <w:rPr>
+        <w:rFonts w:hint="default"/>
+      </w:rPr>
+    </w:lvl>
+    <w:lvl w:ilvl="6">
+      <w:start w:val="1"/>
+      <w:numFmt w:val="decimal"/>
+      <w:lvlText w:val="%1.%2.%3.%4.%5.%6.%7"/>
+      <w:lvlJc w:val="left"/>
+      <w:pPr>
+        <w:ind w:left="1296" w:hanging="1296"/>
+      </w:pPr>
+      <w:rPr>
+        <w:rFonts w:hint="default"/>
+      </w:rPr>
+    </w:lvl>
+    <w:lvl w:ilvl="7">
+      <w:start w:val="1"/>
+      <w:numFmt w:val="decimal"/>
+      <w:lvlText w:val="%1.%2.%3.%4.%5.%6.%7.%8"/>
+      <w:lvlJc w:val="left"/>
+      <w:pPr>
+        <w:ind w:left="1440" w:hanging="1440"/>
+      </w:pPr>
+      <w:rPr>
+        <w:rFonts w:hint="default"/>
+      </w:rPr>
+    </w:lvl>
+    <w:lvl w:ilvl="8">
+      <w:start w:val="1"/>
+      <w:numFmt w:val="decimal"/>
+      <w:lvlText w:val="%1.%2.%3.%4.%5.%6.%7.%8.%9"/>
+      <w:lvlJc w:val="left"/>
+      <w:pPr>
+        <w:ind w:left="1584" w:hanging="1584"/>
+      </w:pPr>
+      <w:rPr>
+        <w:rFonts w:hint="default"/>
+      </w:rPr>
+    </w:lvl>
+  </w:abstractNum>
+  <w:abstractNum w:abstractNumId="5" w15:restartNumberingAfterBreak="0">
+    <w:nsid w:val="53996952"/>
+    <w:multiLevelType w:val="multilevel"/>
+    <w:tmpl w:val="0809001D"/>
+    <w:styleLink w:val="1ai"/>
+    <w:lvl w:ilvl="0">
+      <w:start w:val="1"/>
+      <w:numFmt w:val="decimal"/>
+      <w:lvlText w:val="%1)"/>
+      <w:lvlJc w:val="left"/>
+      <w:pPr>
+        <w:ind w:left="360" w:hanging="360"/>
+      </w:pPr>
+    </w:lvl>
+    <w:lvl w:ilvl="1">
+      <w:start w:val="1"/>
+      <w:numFmt w:val="lowerLetter"/>
+      <w:lvlText w:val="%2)"/>
+      <w:lvlJc w:val="left"/>
+      <w:pPr>
+        <w:ind w:left="720" w:hanging="360"/>
+      </w:pPr>
+    </w:lvl>
+    <w:lvl w:ilvl="2">
+      <w:start w:val="1"/>
+      <w:numFmt w:val="lowerRoman"/>
+      <w:lvlText w:val="%3)"/>
+      <w:lvlJc w:val="left"/>
+      <w:pPr>
+        <w:ind w:left="1080" w:hanging="360"/>
+      </w:pPr>
+    </w:lvl>
+    <w:lvl w:ilvl="3">
+      <w:start w:val="1"/>
+      <w:numFmt w:val="decimal"/>
+      <w:lvlText w:val="(%4)"/>
+      <w:lvlJc w:val="left"/>
+      <w:pPr>
+        <w:ind w:left="1440" w:hanging="360"/>
+      </w:pPr>
+    </w:lvl>
+    <w:lvl w:ilvl="4">
+      <w:start w:val="1"/>
+      <w:numFmt w:val="lowerLetter"/>
+      <w:lvlText w:val="(%5)"/>
+      <w:lvlJc w:val="left"/>
+      <w:pPr>
+        <w:ind w:left="1800" w:hanging="360"/>
+      </w:pPr>
+    </w:lvl>
+    <w:lvl w:ilvl="5">
+      <w:start w:val="1"/>
+      <w:numFmt w:val="lowerRoman"/>
+      <w:lvlText w:val="(%6)"/>
+      <w:lvlJc w:val="left"/>
+      <w:pPr>
+        <w:ind w:left="2160" w:hanging="360"/>
+      </w:pPr>
+    </w:lvl>
+    <w:lvl w:ilvl="6">
+      <w:start w:val="1"/>
+      <w:numFmt w:val="decimal"/>
+      <w:lvlText w:val="%7."/>
+      <w:lvlJc w:val="left"/>
+      <w:pPr>
+        <w:ind w:left="2520" w:hanging="360"/>
+      </w:pPr>
+    </w:lvl>
+    <w:lvl w:ilvl="7">
+      <w:start w:val="1"/>
+      <w:numFmt w:val="lowerLetter"/>
+      <w:lvlText w:val="%8."/>
+      <w:lvlJc w:val="left"/>
+      <w:pPr>
+        <w:ind w:left="2880" w:hanging="360"/>
+      </w:pPr>
+    </w:lvl>
+    <w:lvl w:ilvl="8">
+      <w:start w:val="1"/>
+      <w:numFmt w:val="lowerRoman"/>
+      <w:lvlText w:val="%9."/>
+      <w:lvlJc w:val="left"/>
+      <w:pPr>
+        <w:ind w:left="3240" w:hanging="360"/>
+      </w:pPr>
+    </w:lvl>
+  </w:abstractNum>
+  <w:abstractNum w:abstractNumId="6" w15:restartNumberingAfterBreak="0">
+    <w:nsid w:val="56C745EF"/>
+    <w:multiLevelType w:val="multilevel"/>
+    <w:tmpl w:val="95CE6CFA"/>
+    <w:lvl w:ilvl="0">
+      <w:start w:val="1"/>
+      <w:numFmt w:val="upperLetter"/>
+      <w:pStyle w:val="Style1"/>
+      <w:lvlText w:val="%1"/>
+      <w:lvlJc w:val="left"/>
+      <w:pPr>
+        <w:ind w:left="432" w:hanging="432"/>
+      </w:pPr>
+      <w:rPr>
+        <w:rFonts w:hint="default"/>
+      </w:rPr>
+    </w:lvl>
+    <w:lvl w:ilvl="1">
+      <w:start w:val="1"/>
+      <w:numFmt w:val="decimal"/>
+      <w:lvlText w:val="%1.%2"/>
+      <w:lvlJc w:val="left"/>
+      <w:pPr>
+        <w:ind w:left="576" w:hanging="576"/>
+      </w:pPr>
+      <w:rPr>
+        <w:rFonts w:hint="default"/>
+      </w:rPr>
+    </w:lvl>
+    <w:lvl w:ilvl="2">
+      <w:start w:val="1"/>
+      <w:numFmt w:val="decimal"/>
+      <w:lvlText w:val="%1.%2.%3"/>
+      <w:lvlJc w:val="left"/>
+      <w:pPr>
+        <w:ind w:left="720" w:hanging="153"/>
+      </w:pPr>
+      <w:rPr>
+        <w:rFonts w:hint="default"/>
+      </w:rPr>
+    </w:lvl>
+    <w:lvl w:ilvl="3">
+      <w:start w:val="1"/>
+      <w:numFmt w:val="decimal"/>
+      <w:lvlText w:val="%1.%2.%3.%4"/>
+      <w:lvlJc w:val="left"/>
+      <w:pPr>
+        <w:ind w:left="864" w:hanging="864"/>
+      </w:pPr>
+      <w:rPr>
+        <w:rFonts w:hint="default"/>
+      </w:rPr>
+    </w:lvl>
+    <w:lvl w:ilvl="4">
+      <w:start w:val="1"/>
+      <w:numFmt w:val="decimal"/>
+      <w:lvlText w:val="%1.%2.%3.%4.%5"/>
+      <w:lvlJc w:val="left"/>
+      <w:pPr>
+        <w:ind w:left="1008" w:hanging="1008"/>
+      </w:pPr>
+      <w:rPr>
+        <w:rFonts w:hint="default"/>
+      </w:rPr>
+    </w:lvl>
+    <w:lvl w:ilvl="5">
+      <w:start w:val="1"/>
+      <w:numFmt w:val="decimal"/>
+      <w:lvlText w:val="%1.%2.%3.%4.%5.%6"/>
+      <w:lvlJc w:val="left"/>
+      <w:pPr>
+        <w:ind w:left="1152" w:hanging="1152"/>
+      </w:pPr>
+      <w:rPr>
+        <w:rFonts w:hint="default"/>
+      </w:rPr>
+    </w:lvl>
+    <w:lvl w:ilvl="6">
+      <w:start w:val="1"/>
+      <w:numFmt w:val="decimal"/>
+      <w:lvlText w:val="%1.%2.%3.%4.%5.%6.%7"/>
+      <w:lvlJc w:val="left"/>
+      <w:pPr>
+        <w:ind w:left="1296" w:hanging="1296"/>
+      </w:pPr>
+      <w:rPr>
+        <w:rFonts w:hint="default"/>
+      </w:rPr>
+    </w:lvl>
+    <w:lvl w:ilvl="7">
+      <w:start w:val="1"/>
+      <w:numFmt w:val="decimal"/>
+      <w:lvlText w:val="%1.%2.%3.%4.%5.%6.%7.%8"/>
+      <w:lvlJc w:val="left"/>
+      <w:pPr>
+        <w:ind w:left="1440" w:hanging="1440"/>
+      </w:pPr>
+      <w:rPr>
+        <w:rFonts w:hint="default"/>
+      </w:rPr>
+    </w:lvl>
+    <w:lvl w:ilvl="8">
+      <w:start w:val="1"/>
+      <w:numFmt w:val="decimal"/>
+      <w:lvlText w:val="%1.%2.%3.%4.%5.%6.%7.%8.%9"/>
+      <w:lvlJc w:val="left"/>
+      <w:pPr>
+        <w:ind w:left="1584" w:hanging="1584"/>
+      </w:pPr>
+      <w:rPr>
+        <w:rFonts w:hint="default"/>
+      </w:rPr>
+    </w:lvl>
+  </w:abstractNum>
+  <w:abstractNum w:abstractNumId="7" w15:restartNumberingAfterBreak="0">
+    <w:nsid w:val="5B115B52"/>
+    <w:multiLevelType w:val="multilevel"/>
+    <w:tmpl w:val="7C847A46"/>
+    <w:styleLink w:val="CurrentList4"/>
+    <w:lvl w:ilvl="0">
+      <w:start w:val="1"/>
+      <w:numFmt w:val="upperLetter"/>
+      <w:lvlText w:val="%1"/>
+      <w:lvlJc w:val="left"/>
+      <w:pPr>
+        <w:ind w:left="432" w:hanging="432"/>
+      </w:pPr>
+      <w:rPr>
+        <w:rFonts w:hint="default"/>
+      </w:rPr>
+    </w:lvl>
+    <w:lvl w:ilvl="1">
+      <w:start w:val="1"/>
+      <w:numFmt w:val="decimal"/>
+      <w:lvlText w:val="%1.%2"/>
+      <w:lvlJc w:val="left"/>
+      <w:pPr>
+        <w:ind w:left="576" w:hanging="576"/>
+      </w:pPr>
+      <w:rPr>
+        <w:rFonts w:hint="default"/>
+      </w:rPr>
+    </w:lvl>
+    <w:lvl w:ilvl="2">
+      <w:start w:val="1"/>
+      <w:numFmt w:val="decimal"/>
+      <w:lvlText w:val="%1.%2.%3"/>
+      <w:lvlJc w:val="left"/>
+      <w:pPr>
+        <w:ind w:left="720" w:hanging="720"/>
+      </w:pPr>
+      <w:rPr>
+        <w:rFonts w:hint="default"/>
+      </w:rPr>
+    </w:lvl>
+    <w:lvl w:ilvl="3">
+      <w:start w:val="1"/>
+      <w:numFmt w:val="decimal"/>
+      <w:lvlText w:val="%1.%2.%3.%4"/>
+      <w:lvlJc w:val="left"/>
+      <w:pPr>
+        <w:ind w:left="864" w:hanging="864"/>
+      </w:pPr>
+      <w:rPr>
+        <w:rFonts w:hint="default"/>
+      </w:rPr>
+    </w:lvl>
+    <w:lvl w:ilvl="4">
+      <w:start w:val="1"/>
+      <w:numFmt w:val="decimal"/>
+      <w:lvlText w:val="%1.%2.%3.%4.%5"/>
+      <w:lvlJc w:val="left"/>
+      <w:pPr>
+        <w:ind w:left="1008" w:hanging="1008"/>
+      </w:pPr>
+      <w:rPr>
+        <w:rFonts w:hint="default"/>
+      </w:rPr>
+    </w:lvl>
+    <w:lvl w:ilvl="5">
+      <w:start w:val="1"/>
+      <w:numFmt w:val="decimal"/>
+      <w:lvlText w:val="%1.%2.%3.%4.%5.%6"/>
+      <w:lvlJc w:val="left"/>
+      <w:pPr>
+        <w:ind w:left="1152" w:hanging="1152"/>
+      </w:pPr>
+      <w:rPr>
+        <w:rFonts w:hint="default"/>
+      </w:rPr>
+    </w:lvl>
+    <w:lvl w:ilvl="6">
+      <w:start w:val="1"/>
+      <w:numFmt w:val="decimal"/>
+      <w:lvlText w:val="%1.%2.%3.%4.%5.%6.%7"/>
+      <w:lvlJc w:val="left"/>
+      <w:pPr>
+        <w:ind w:left="1296" w:hanging="1296"/>
+      </w:pPr>
+      <w:rPr>
+        <w:rFonts w:hint="default"/>
+      </w:rPr>
+    </w:lvl>
+    <w:lvl w:ilvl="7">
+      <w:start w:val="1"/>
+      <w:numFmt w:val="decimal"/>
+      <w:lvlText w:val="%1.%2.%3.%4.%5.%6.%7.%8"/>
+      <w:lvlJc w:val="left"/>
+      <w:pPr>
+        <w:ind w:left="1440" w:hanging="1440"/>
+      </w:pPr>
+      <w:rPr>
+        <w:rFonts w:hint="default"/>
+      </w:rPr>
+    </w:lvl>
+    <w:lvl w:ilvl="8">
+      <w:start w:val="1"/>
+      <w:numFmt w:val="decimal"/>
+      <w:lvlText w:val="%1.%2.%3.%4.%5.%6.%7.%8.%9"/>
+      <w:lvlJc w:val="left"/>
+      <w:pPr>
+        <w:ind w:left="1584" w:hanging="1584"/>
+      </w:pPr>
+      <w:rPr>
+        <w:rFonts w:hint="default"/>
+      </w:rPr>
+    </w:lvl>
+  </w:abstractNum>
+  <w:abstractNum w:abstractNumId="8" w15:restartNumberingAfterBreak="0">
+    <w:nsid w:val="62593653"/>
+    <w:multiLevelType w:val="multilevel"/>
+    <w:tmpl w:val="69569556"/>
+    <w:styleLink w:val="CurrentList3"/>
+    <w:lvl w:ilvl="0">
+      <w:start w:val="1"/>
+      <w:numFmt w:val="upperLetter"/>
+      <w:lvlText w:val="%1"/>
+      <w:lvlJc w:val="left"/>
+      <w:pPr>
+        <w:ind w:left="432" w:hanging="432"/>
+      </w:pPr>
+      <w:rPr>
+        <w:rFonts w:hint="default"/>
+      </w:rPr>
+    </w:lvl>
+    <w:lvl w:ilvl="1">
+      <w:start w:val="1"/>
+      <w:numFmt w:val="decimal"/>
+      <w:lvlText w:val="A.%2"/>
+      <w:lvlJc w:val="left"/>
+      <w:pPr>
+        <w:ind w:left="576" w:hanging="576"/>
+      </w:pPr>
+      <w:rPr>
+        <w:rFonts w:hint="default"/>
+      </w:rPr>
+    </w:lvl>
+    <w:lvl w:ilvl="2">
+      <w:start w:val="1"/>
+      <w:numFmt w:val="decimal"/>
+      <w:lvlText w:val="%1.%2.%3"/>
+      <w:lvlJc w:val="left"/>
+      <w:pPr>
+        <w:ind w:left="720" w:hanging="720"/>
+      </w:pPr>
+      <w:rPr>
+        <w:rFonts w:hint="default"/>
+      </w:rPr>
+    </w:lvl>
+    <w:lvl w:ilvl="3">
+      <w:start w:val="1"/>
+      <w:numFmt w:val="decimal"/>
+      <w:lvlText w:val="%1.%2.%3.%4"/>
+      <w:lvlJc w:val="left"/>
+      <w:pPr>
+        <w:ind w:left="864" w:hanging="864"/>
+      </w:pPr>
+      <w:rPr>
+        <w:rFonts w:hint="default"/>
+      </w:rPr>
+    </w:lvl>
+    <w:lvl w:ilvl="4">
+      <w:start w:val="1"/>
+      <w:numFmt w:val="decimal"/>
+      <w:lvlText w:val="%1.%2.%3.%4.%5"/>
+      <w:lvlJc w:val="left"/>
+      <w:pPr>
+        <w:ind w:left="1008" w:hanging="1008"/>
+      </w:pPr>
+      <w:rPr>
+        <w:rFonts w:hint="default"/>
+      </w:rPr>
+    </w:lvl>
+    <w:lvl w:ilvl="5">
+      <w:start w:val="1"/>
+      <w:numFmt w:val="decimal"/>
+      <w:lvlText w:val="%1.%2.%3.%4.%5.%6"/>
+      <w:lvlJc w:val="left"/>
+      <w:pPr>
+        <w:ind w:left="1152" w:hanging="1152"/>
+      </w:pPr>
+      <w:rPr>
+        <w:rFonts w:hint="default"/>
+      </w:rPr>
+    </w:lvl>
+    <w:lvl w:ilvl="6">
+      <w:start w:val="1"/>
+      <w:numFmt w:val="decimal"/>
+      <w:lvlText w:val="%1.%2.%3.%4.%5.%6.%7"/>
+      <w:lvlJc w:val="left"/>
+      <w:pPr>
+        <w:ind w:left="1296" w:hanging="1296"/>
+      </w:pPr>
+      <w:rPr>
+        <w:rFonts w:hint="default"/>
+      </w:rPr>
+    </w:lvl>
+    <w:lvl w:ilvl="7">
+      <w:start w:val="1"/>
+      <w:numFmt w:val="decimal"/>
+      <w:lvlText w:val="%1.%2.%3.%4.%5.%6.%7.%8"/>
+      <w:lvlJc w:val="left"/>
+      <w:pPr>
+        <w:ind w:left="1440" w:hanging="1440"/>
+      </w:pPr>
+      <w:rPr>
+        <w:rFonts w:hint="default"/>
+      </w:rPr>
+    </w:lvl>
+    <w:lvl w:ilvl="8">
+      <w:start w:val="1"/>
+      <w:numFmt w:val="decimal"/>
+      <w:lvlText w:val="%1.%2.%3.%4.%5.%6.%7.%8.%9"/>
+      <w:lvlJc w:val="left"/>
+      <w:pPr>
+        <w:ind w:left="1584" w:hanging="1584"/>
+      </w:pPr>
+      <w:rPr>
+        <w:rFonts w:hint="default"/>
+      </w:rPr>
+    </w:lvl>
+  </w:abstractNum>
+  <w:abstractNum w:abstractNumId="9" w15:restartNumberingAfterBreak="0">
+    <w:nsid w:val="681E100F"/>
+    <w:multiLevelType w:val="multilevel"/>
+    <w:tmpl w:val="8696B2BE"/>
+    <w:styleLink w:val="CurrentList7"/>
+    <w:lvl w:ilvl="0">
+      <w:start w:val="1"/>
+      <w:numFmt w:val="upperLetter"/>
+      <w:lvlText w:val="%1"/>
+      <w:lvlJc w:val="left"/>
+      <w:pPr>
+        <w:ind w:left="432" w:hanging="432"/>
+      </w:pPr>
+      <w:rPr>
+        <w:rFonts w:hint="default"/>
+      </w:rPr>
+    </w:lvl>
+    <w:lvl w:ilvl="1">
+      <w:start w:val="1"/>
+      <w:numFmt w:val="decimal"/>
+      <w:lvlText w:val="%1.%2"/>
+      <w:lvlJc w:val="left"/>
+      <w:pPr>
+        <w:ind w:left="576" w:hanging="576"/>
+      </w:pPr>
+      <w:rPr>
+        <w:rFonts w:hint="default"/>
+      </w:rPr>
+    </w:lvl>
+    <w:lvl w:ilvl="2">
+      <w:start w:val="1"/>
+      <w:numFmt w:val="decimal"/>
+      <w:lvlText w:val="%1.%2.%3"/>
+      <w:lvlJc w:val="left"/>
+      <w:pPr>
+        <w:ind w:left="720" w:hanging="153"/>
+      </w:pPr>
+      <w:rPr>
+        <w:rFonts w:hint="default"/>
+      </w:rPr>
+    </w:lvl>
+    <w:lvl w:ilvl="3">
+      <w:start w:val="1"/>
+      <w:numFmt w:val="decimal"/>
+      <w:lvlText w:val="%1.%2.%3.%4"/>
+      <w:lvlJc w:val="left"/>
+      <w:pPr>
+        <w:ind w:left="864" w:hanging="864"/>
+      </w:pPr>
+      <w:rPr>
+        <w:rFonts w:hint="default"/>
+      </w:rPr>
+    </w:lvl>
+    <w:lvl w:ilvl="4">
+      <w:start w:val="1"/>
+      <w:numFmt w:val="decimal"/>
+      <w:lvlText w:val="%1.%2.%3.%4.%5"/>
+      <w:lvlJc w:val="left"/>
+      <w:pPr>
+        <w:ind w:left="1008" w:hanging="1008"/>
+      </w:pPr>
+      <w:rPr>
+        <w:rFonts w:hint="default"/>
+      </w:rPr>
+    </w:lvl>
+    <w:lvl w:ilvl="5">
+      <w:start w:val="1"/>
+      <w:numFmt w:val="decimal"/>
+      <w:lvlText w:val="%1.%2.%3.%4.%5.%6"/>
+      <w:lvlJc w:val="left"/>
+      <w:pPr>
+        <w:ind w:left="1152" w:hanging="1152"/>
+      </w:pPr>
+      <w:rPr>
+        <w:rFonts w:hint="default"/>
+      </w:rPr>
+    </w:lvl>
+    <w:lvl w:ilvl="6">
+      <w:start w:val="1"/>
+      <w:numFmt w:val="decimal"/>
+      <w:lvlText w:val="%1.%2.%3.%4.%5.%6.%7"/>
+      <w:lvlJc w:val="left"/>
+      <w:pPr>
+        <w:ind w:left="1296" w:hanging="1296"/>
+      </w:pPr>
+      <w:rPr>
+        <w:rFonts w:hint="default"/>
+      </w:rPr>
+    </w:lvl>
+    <w:lvl w:ilvl="7">
+      <w:start w:val="1"/>
+      <w:numFmt w:val="decimal"/>
+      <w:lvlText w:val="%1.%2.%3.%4.%5.%6.%7.%8"/>
+      <w:lvlJc w:val="left"/>
+      <w:pPr>
+        <w:ind w:left="1440" w:hanging="1440"/>
+      </w:pPr>
+      <w:rPr>
+        <w:rFonts w:hint="default"/>
+      </w:rPr>
+    </w:lvl>
+    <w:lvl w:ilvl="8">
+      <w:start w:val="1"/>
+      <w:numFmt w:val="decimal"/>
+      <w:lvlText w:val="%1.%2.%3.%4.%5.%6.%7.%8.%9"/>
+      <w:lvlJc w:val="left"/>
+      <w:pPr>
+        <w:ind w:left="1584" w:hanging="1584"/>
+      </w:pPr>
+      <w:rPr>
+        <w:rFonts w:hint="default"/>
+      </w:rPr>
+    </w:lvl>
+  </w:abstractNum>
+  <w:abstractNum w:abstractNumId="10" w15:restartNumberingAfterBreak="0">
+    <w:nsid w:val="6B0740B1"/>
+    <w:multiLevelType w:val="multilevel"/>
+    <w:tmpl w:val="916A2906"/>
+    <w:lvl w:ilvl="0">
+      <w:start w:val="1"/>
+      <w:numFmt w:val="upperLetter"/>
+      <w:pStyle w:val="Title1"/>
+      <w:lvlText w:val="%1"/>
+      <w:lvlJc w:val="left"/>
+      <w:pPr>
+        <w:ind w:left="432" w:hanging="432"/>
+      </w:pPr>
+      <w:rPr>
+        <w:rFonts w:hint="default"/>
+      </w:rPr>
+    </w:lvl>
+    <w:lvl w:ilvl="1">
+      <w:start w:val="1"/>
+      <w:numFmt w:val="decimal"/>
+      <w:pStyle w:val="Title2"/>
+      <w:lvlText w:val="%1.%2"/>
+      <w:lvlJc w:val="left"/>
+      <w:pPr>
+        <w:ind w:left="576" w:hanging="292"/>
+      </w:pPr>
+      <w:rPr>
+        <w:rFonts w:hint="default"/>
+      </w:rPr>
+    </w:lvl>
+    <w:lvl w:ilvl="2">
+      <w:start w:val="1"/>
+      <w:numFmt w:val="decimal"/>
+      <w:pStyle w:val="Title3"/>
+      <w:lvlText w:val="%1.%2.%3"/>
+      <w:lvlJc w:val="left"/>
+      <w:pPr>
+        <w:ind w:left="720" w:hanging="153"/>
+      </w:pPr>
+      <w:rPr>
+        <w:rFonts w:hint="default"/>
+      </w:rPr>
+    </w:lvl>
+    <w:lvl w:ilvl="3">
+      <w:start w:val="1"/>
+      <w:numFmt w:val="decimal"/>
+      <w:lvlText w:val="%1.%2.%3.%4"/>
+      <w:lvlJc w:val="left"/>
+      <w:pPr>
+        <w:ind w:left="864" w:hanging="864"/>
+      </w:pPr>
+      <w:rPr>
+        <w:rFonts w:hint="default"/>
+      </w:rPr>
+    </w:lvl>
+    <w:lvl w:ilvl="4">
+      <w:start w:val="1"/>
+      <w:numFmt w:val="decimal"/>
+      <w:lvlText w:val="%1.%2.%3.%4.%5"/>
+      <w:lvlJc w:val="left"/>
+      <w:pPr>
+        <w:ind w:left="1008" w:hanging="1008"/>
+      </w:pPr>
+      <w:rPr>
+        <w:rFonts w:hint="default"/>
+      </w:rPr>
+    </w:lvl>
+    <w:lvl w:ilvl="5">
+      <w:start w:val="1"/>
+      <w:numFmt w:val="decimal"/>
+      <w:lvlText w:val="%1.%2.%3.%4.%5.%6"/>
+      <w:lvlJc w:val="left"/>
+      <w:pPr>
+        <w:ind w:left="1152" w:hanging="1152"/>
+      </w:pPr>
+      <w:rPr>
+        <w:rFonts w:hint="default"/>
+      </w:rPr>
+    </w:lvl>
+    <w:lvl w:ilvl="6">
+      <w:start w:val="1"/>
+      <w:numFmt w:val="decimal"/>
+      <w:lvlText w:val="%1.%2.%3.%4.%5.%6.%7"/>
+      <w:lvlJc w:val="left"/>
+      <w:pPr>
+        <w:ind w:left="1296" w:hanging="1296"/>
+      </w:pPr>
+      <w:rPr>
+        <w:rFonts w:hint="default"/>
+      </w:rPr>
+    </w:lvl>
+    <w:lvl w:ilvl="7">
+      <w:start w:val="1"/>
+      <w:numFmt w:val="decimal"/>
+      <w:lvlText w:val="%1.%2.%3.%4.%5.%6.%7.%8"/>
+      <w:lvlJc w:val="left"/>
+      <w:pPr>
+        <w:ind w:left="1440" w:hanging="1440"/>
+      </w:pPr>
+      <w:rPr>
+        <w:rFonts w:hint="default"/>
+      </w:rPr>
+    </w:lvl>
+    <w:lvl w:ilvl="8">
+      <w:start w:val="1"/>
+      <w:numFmt w:val="decimal"/>
+      <w:lvlText w:val="%1.%2.%3.%4.%5.%6.%7.%8.%9"/>
+      <w:lvlJc w:val="left"/>
+      <w:pPr>
+        <w:ind w:left="1584" w:hanging="1584"/>
+      </w:pPr>
+      <w:rPr>
+        <w:rFonts w:hint="default"/>
+      </w:rPr>
+    </w:lvl>
+  </w:abstractNum>
+  <w:abstractNum w:abstractNumId="11" w15:restartNumberingAfterBreak="0">
+    <w:nsid w:val="6B462D13"/>
+    <w:multiLevelType w:val="multilevel"/>
+    <w:tmpl w:val="B68E07B2"/>
+    <w:lvl w:ilvl="0">
+      <w:start w:val="1"/>
+      <w:numFmt w:val="upperLetter"/>
+      <w:lvlText w:val="%1"/>
+      <w:lvlJc w:val="left"/>
+      <w:pPr>
+        <w:ind w:left="432" w:hanging="432"/>
+      </w:pPr>
+      <w:rPr>
+        <w:rFonts w:hint="default"/>
+      </w:rPr>
+    </w:lvl>
+    <w:lvl w:ilvl="1">
+      <w:start w:val="1"/>
+      <w:numFmt w:val="decimal"/>
+      <w:lvlText w:val="%1.%2"/>
+      <w:lvlJc w:val="left"/>
+      <w:pPr>
+        <w:ind w:left="576" w:hanging="576"/>
+      </w:pPr>
+      <w:rPr>
+        <w:rFonts w:hint="default"/>
+      </w:rPr>
+    </w:lvl>
+    <w:lvl w:ilvl="2">
+      <w:start w:val="1"/>
+      <w:numFmt w:val="decimal"/>
+      <w:pStyle w:val="Heading3"/>
+      <w:lvlText w:val="%1.%2.%3"/>
+      <w:lvlJc w:val="left"/>
+      <w:pPr>
+        <w:ind w:left="720" w:hanging="720"/>
+      </w:pPr>
+      <w:rPr>
+        <w:rFonts w:hint="default"/>
+      </w:rPr>
+    </w:lvl>
+    <w:lvl w:ilvl="3">
+      <w:start w:val="1"/>
+      <w:numFmt w:val="decimal"/>
+      <w:pStyle w:val="Heading4"/>
+      <w:lvlText w:val="%1.%2.%3.%4"/>
+      <w:lvlJc w:val="left"/>
+      <w:pPr>
+        <w:ind w:left="864" w:hanging="864"/>
+      </w:pPr>
+      <w:rPr>
+        <w:rFonts w:hint="default"/>
+      </w:rPr>
+    </w:lvl>
+    <w:lvl w:ilvl="4">
+      <w:start w:val="1"/>
+      <w:numFmt w:val="decimal"/>
+      <w:pStyle w:val="Heading5"/>
+      <w:lvlText w:val="%1.%2.%3.%4.%5"/>
+      <w:lvlJc w:val="left"/>
+      <w:pPr>
+        <w:ind w:left="1008" w:hanging="1008"/>
+      </w:pPr>
+      <w:rPr>
+        <w:rFonts w:hint="default"/>
+      </w:rPr>
+    </w:lvl>
+    <w:lvl w:ilvl="5">
+      <w:start w:val="1"/>
+      <w:numFmt w:val="decimal"/>
+      <w:pStyle w:val="Heading6"/>
+      <w:lvlText w:val="%1.%2.%3.%4.%5.%6"/>
+      <w:lvlJc w:val="left"/>
+      <w:pPr>
+        <w:ind w:left="1152" w:hanging="1152"/>
+      </w:pPr>
+      <w:rPr>
+        <w:rFonts w:hint="default"/>
+      </w:rPr>
+    </w:lvl>
+    <w:lvl w:ilvl="6">
+      <w:start w:val="1"/>
+      <w:numFmt w:val="decimal"/>
+      <w:pStyle w:val="Heading7"/>
+      <w:lvlText w:val="%1.%2.%3.%4.%5.%6.%7"/>
+      <w:lvlJc w:val="left"/>
+      <w:pPr>
+        <w:ind w:left="1296" w:hanging="1296"/>
+      </w:pPr>
+      <w:rPr>
+        <w:rFonts w:hint="default"/>
+      </w:rPr>
+    </w:lvl>
+    <w:lvl w:ilvl="7">
+      <w:start w:val="1"/>
+      <w:numFmt w:val="decimal"/>
+      <w:pStyle w:val="Heading8"/>
+      <w:lvlText w:val="%1.%2.%3.%4.%5.%6.%7.%8"/>
+      <w:lvlJc w:val="left"/>
+      <w:pPr>
+        <w:ind w:left="1440" w:hanging="1440"/>
+      </w:pPr>
+      <w:rPr>
+        <w:rFonts w:hint="default"/>
+      </w:rPr>
+    </w:lvl>
+    <w:lvl w:ilvl="8">
+      <w:start w:val="1"/>
+      <w:numFmt w:val="decimal"/>
+      <w:pStyle w:val="Heading9"/>
+      <w:lvlText w:val="%1.%2.%3.%4.%5.%6.%7.%8.%9"/>
+      <w:lvlJc w:val="left"/>
+      <w:pPr>
+        <w:ind w:left="1584" w:hanging="1584"/>
+      </w:pPr>
+      <w:rPr>
+        <w:rFonts w:hint="default"/>
+      </w:rPr>
+    </w:lvl>
+  </w:abstractNum>
+  <w:abstractNum w:abstractNumId="12" w15:restartNumberingAfterBreak="0">
+    <w:nsid w:val="712447EF"/>
+    <w:multiLevelType w:val="multilevel"/>
+    <w:tmpl w:val="CFAA25A8"/>
+    <w:styleLink w:val="ArticleSection"/>
+    <w:lvl w:ilvl="0">
+      <w:start w:val="1"/>
+      <w:numFmt w:val="upperRoman"/>
+      <w:pStyle w:val="Heading1"/>
+      <w:lvlText w:val="Article %1."/>
+      <w:lvlJc w:val="left"/>
+      <w:pPr>
+        <w:ind w:left="0" w:firstLine="0"/>
+      </w:pPr>
+    </w:lvl>
+    <w:lvl w:ilvl="1">
+      <w:start w:val="1"/>
+      <w:numFmt w:val="decimalZero"/>
+      <w:isLgl/>
+      <w:lvlText w:val="Section %1.%2"/>
+      <w:lvlJc w:val="left"/>
+      <w:pPr>
+        <w:ind w:left="0" w:firstLine="0"/>
+      </w:pPr>
+    </w:lvl>
+    <w:lvl w:ilvl="2">
+      <w:start w:val="1"/>
+      <w:numFmt w:val="lowerLetter"/>
+      <w:lvlText w:val="(%3)"/>
+      <w:lvlJc w:val="left"/>
+      <w:pPr>
+        <w:ind w:left="720" w:hanging="432"/>
+      </w:pPr>
+    </w:lvl>
+    <w:lvl w:ilvl="3">
+      <w:start w:val="1"/>
+      <w:numFmt w:val="lowerRoman"/>
+      <w:lvlText w:val="(%4)"/>
+      <w:lvlJc w:val="right"/>
+      <w:pPr>
+        <w:ind w:left="864" w:hanging="144"/>
+      </w:pPr>
+    </w:lvl>
+    <w:lvl w:ilvl="4">
+      <w:start w:val="1"/>
+      <w:numFmt w:val="decimal"/>
+      <w:lvlText w:val="%5)"/>
+      <w:lvlJc w:val="left"/>
+      <w:pPr>
+        <w:ind w:left="1008" w:hanging="432"/>
+      </w:pPr>
+    </w:lvl>
+    <w:lvl w:ilvl="5">
+      <w:start w:val="1"/>
+      <w:numFmt w:val="lowerLetter"/>
+      <w:lvlText w:val="%6)"/>
+      <w:lvlJc w:val="left"/>
+      <w:pPr>
+        <w:ind w:left="1152" w:hanging="432"/>
+      </w:pPr>
+    </w:lvl>
+    <w:lvl w:ilvl="6">
+      <w:start w:val="1"/>
+      <w:numFmt w:val="lowerRoman"/>
+      <w:lvlText w:val="%7)"/>
+      <w:lvlJc w:val="right"/>
+      <w:pPr>
+        <w:ind w:left="1296" w:hanging="288"/>
+      </w:pPr>
+    </w:lvl>
+    <w:lvl w:ilvl="7">
+      <w:start w:val="1"/>
+      <w:numFmt w:val="lowerLetter"/>
+      <w:lvlText w:val="%8."/>
+      <w:lvlJc w:val="left"/>
+      <w:pPr>
+        <w:ind w:left="1440" w:hanging="432"/>
+      </w:pPr>
+    </w:lvl>
+    <w:lvl w:ilvl="8">
+      <w:start w:val="1"/>
+      <w:numFmt w:val="lowerRoman"/>
+      <w:lvlText w:val="%9."/>
+      <w:lvlJc w:val="right"/>
+      <w:pPr>
+        <w:ind w:left="1584" w:hanging="144"/>
+      </w:pPr>
+    </w:lvl>
+  </w:abstractNum>
+  <w:num w:numId="1" w16cid:durableId="2050105426">
+    <w:abstractNumId w:val="1"/>
+  </w:num>
+  <w:num w:numId="2" w16cid:durableId="1109276363">
+    <w:abstractNumId w:val="5"/>
+  </w:num>
+  <w:num w:numId="3" w16cid:durableId="1838421476">
+    <w:abstractNumId w:val="12"/>
+  </w:num>
+  <w:num w:numId="4" w16cid:durableId="1405639274">
+    <w:abstractNumId w:val="11"/>
+  </w:num>
+  <w:num w:numId="5" w16cid:durableId="1227187068">
+    <w:abstractNumId w:val="10"/>
+  </w:num>
+  <w:num w:numId="6" w16cid:durableId="552816684">
+    <w:abstractNumId w:val="2"/>
+  </w:num>
+  <w:num w:numId="7" w16cid:durableId="1818522941">
+    <w:abstractNumId w:val="11"/>
+    <w:lvlOverride w:ilvl="0">
+      <w:startOverride w:val="1"/>
+    </w:lvlOverride>
+    <w:lvlOverride w:ilvl="1">
+      <w:startOverride w:val="1"/>
+    </w:lvlOverride>
+    <w:lvlOverride w:ilvl="2">
+      <w:startOverride w:val="1"/>
+    </w:lvlOverride>
+    <w:lvlOverride w:ilvl="3">
+      <w:startOverride w:val="1"/>
+    </w:lvlOverride>
+    <w:lvlOverride w:ilvl="4">
+      <w:startOverride w:val="1"/>
+    </w:lvlOverride>
+    <w:lvlOverride w:ilvl="5">
+      <w:startOverride w:val="1"/>
+    </w:lvlOverride>
+    <w:lvlOverride w:ilvl="6">
+      <w:startOverride w:val="1"/>
+    </w:lvlOverride>
+    <w:lvlOverride w:ilvl="7">
+      <w:startOverride w:val="1"/>
+    </w:lvlOverride>
+    <w:lvlOverride w:ilvl="8">
+      <w:startOverride w:val="1"/>
+    </w:lvlOverride>
+  </w:num>
+  <w:num w:numId="8" w16cid:durableId="194199562">
+    <w:abstractNumId w:val="4"/>
+  </w:num>
+  <w:num w:numId="9" w16cid:durableId="1189105807">
+    <w:abstractNumId w:val="8"/>
+  </w:num>
+  <w:num w:numId="10" w16cid:durableId="2126191013">
+    <w:abstractNumId w:val="11"/>
+    <w:lvlOverride w:ilvl="0">
+      <w:startOverride w:val="1"/>
+    </w:lvlOverride>
+    <w:lvlOverride w:ilvl="1">
+      <w:startOverride w:val="1"/>
+    </w:lvlOverride>
+    <w:lvlOverride w:ilvl="2">
+      <w:startOverride w:val="1"/>
+    </w:lvlOverride>
+    <w:lvlOverride w:ilvl="3">
+      <w:startOverride w:val="1"/>
+    </w:lvlOverride>
+    <w:lvlOverride w:ilvl="4">
+      <w:startOverride w:val="1"/>
+    </w:lvlOverride>
+    <w:lvlOverride w:ilvl="5">
+      <w:startOverride w:val="1"/>
+    </w:lvlOverride>
+    <w:lvlOverride w:ilvl="6">
+      <w:startOverride w:val="1"/>
+    </w:lvlOverride>
+    <w:lvlOverride w:ilvl="7">
+      <w:startOverride w:val="1"/>
+    </w:lvlOverride>
+    <w:lvlOverride w:ilvl="8">
+      <w:startOverride w:val="1"/>
+    </w:lvlOverride>
+  </w:num>
+  <w:num w:numId="11" w16cid:durableId="870804785">
+    <w:abstractNumId w:val="7"/>
+  </w:num>
+  <w:num w:numId="12" w16cid:durableId="1361197401">
+    <w:abstractNumId w:val="3"/>
+  </w:num>
+  <w:num w:numId="13" w16cid:durableId="852960212">
+    <w:abstractNumId w:val="0"/>
+  </w:num>
+  <w:num w:numId="14" w16cid:durableId="1476071470">
+    <w:abstractNumId w:val="6"/>
+  </w:num>
+  <w:num w:numId="15" w16cid:durableId="1100301020">
+    <w:abstractNumId w:val="9"/>
+  </w:num>
+</w:numbering>
 </file>
 
 <file path=word/styles.xml><?xml version="1.0" encoding="utf-8"?>
@@ -869,7 +3409,7 @@
     <w:lsdException w:name="Table Web 2" w:semiHidden="1" w:unhideWhenUsed="1"/>
     <w:lsdException w:name="Table Web 3" w:semiHidden="1" w:unhideWhenUsed="1"/>
     <w:lsdException w:name="Balloon Text" w:semiHidden="1" w:unhideWhenUsed="1"/>
-    <w:lsdException w:name="Table Grid" w:semiHidden="1" w:uiPriority="59" w:unhideWhenUsed="1"/>
+    <w:lsdException w:name="Table Grid" w:uiPriority="59"/>
     <w:lsdException w:name="Table Theme" w:semiHidden="1" w:unhideWhenUsed="1"/>
     <w:lsdException w:name="Placeholder Text" w:semiHidden="1"/>
     <w:lsdException w:name="No Spacing" w:uiPriority="1" w:qFormat="1"/>
@@ -1101,6 +3641,238 @@
       <w:szCs w:val="24"/>
     </w:rPr>
   </w:style>
+  <w:style w:type="paragraph" w:styleId="Heading1">
+    <w:name w:val="heading 1"/>
+    <w:basedOn w:val="Normal"/>
+    <w:next w:val="Normal"/>
+    <w:link w:val="Heading1Char"/>
+    <w:uiPriority w:val="9"/>
+    <w:qFormat/>
+    <w:rsid w:val="008F118D"/>
+    <w:pPr>
+      <w:keepNext/>
+      <w:keepLines/>
+      <w:numPr>
+        <w:numId w:val="3"/>
+      </w:numPr>
+      <w:spacing w:before="240"/>
+      <w:outlineLvl w:val="0"/>
+    </w:pPr>
+    <w:rPr>
+      <w:rFonts w:asciiTheme="majorHAnsi" w:eastAsiaTheme="majorEastAsia" w:hAnsiTheme="majorHAnsi" w:cstheme="majorBidi"/>
+      <w:color w:val="365F91" w:themeColor="accent1" w:themeShade="BF"/>
+      <w:sz w:val="32"/>
+      <w:szCs w:val="32"/>
+    </w:rPr>
+  </w:style>
+  <w:style w:type="paragraph" w:styleId="Heading2">
+    <w:name w:val="heading 2"/>
+    <w:basedOn w:val="Normal"/>
+    <w:next w:val="Normal"/>
+    <w:link w:val="Heading2Char"/>
+    <w:uiPriority w:val="9"/>
+    <w:semiHidden/>
+    <w:unhideWhenUsed/>
+    <w:qFormat/>
+    <w:rsid w:val="008B4681"/>
+    <w:pPr>
+      <w:keepNext/>
+      <w:keepLines/>
+      <w:spacing w:before="40"/>
+      <w:outlineLvl w:val="1"/>
+    </w:pPr>
+    <w:rPr>
+      <w:rFonts w:asciiTheme="majorHAnsi" w:eastAsiaTheme="majorEastAsia" w:hAnsiTheme="majorHAnsi" w:cstheme="majorBidi"/>
+      <w:color w:val="365F91" w:themeColor="accent1" w:themeShade="BF"/>
+      <w:sz w:val="26"/>
+      <w:szCs w:val="26"/>
+    </w:rPr>
+  </w:style>
+  <w:style w:type="paragraph" w:styleId="Heading3">
+    <w:name w:val="heading 3"/>
+    <w:basedOn w:val="Normal"/>
+    <w:next w:val="Normal"/>
+    <w:link w:val="Heading3Char"/>
+    <w:uiPriority w:val="9"/>
+    <w:semiHidden/>
+    <w:unhideWhenUsed/>
+    <w:qFormat/>
+    <w:rsid w:val="008B4681"/>
+    <w:pPr>
+      <w:keepNext/>
+      <w:keepLines/>
+      <w:numPr>
+        <w:ilvl w:val="2"/>
+        <w:numId w:val="4"/>
+      </w:numPr>
+      <w:spacing w:before="40"/>
+      <w:outlineLvl w:val="2"/>
+    </w:pPr>
+    <w:rPr>
+      <w:rFonts w:asciiTheme="majorHAnsi" w:eastAsiaTheme="majorEastAsia" w:hAnsiTheme="majorHAnsi" w:cstheme="majorBidi"/>
+      <w:color w:val="243F60" w:themeColor="accent1" w:themeShade="7F"/>
+    </w:rPr>
+  </w:style>
+  <w:style w:type="paragraph" w:styleId="Heading4">
+    <w:name w:val="heading 4"/>
+    <w:basedOn w:val="Normal"/>
+    <w:next w:val="Normal"/>
+    <w:link w:val="Heading4Char"/>
+    <w:uiPriority w:val="9"/>
+    <w:semiHidden/>
+    <w:unhideWhenUsed/>
+    <w:qFormat/>
+    <w:rsid w:val="008B4681"/>
+    <w:pPr>
+      <w:keepNext/>
+      <w:keepLines/>
+      <w:numPr>
+        <w:ilvl w:val="3"/>
+        <w:numId w:val="4"/>
+      </w:numPr>
+      <w:spacing w:before="40"/>
+      <w:outlineLvl w:val="3"/>
+    </w:pPr>
+    <w:rPr>
+      <w:rFonts w:asciiTheme="majorHAnsi" w:eastAsiaTheme="majorEastAsia" w:hAnsiTheme="majorHAnsi" w:cstheme="majorBidi"/>
+      <w:i/>
+      <w:iCs/>
+      <w:color w:val="365F91" w:themeColor="accent1" w:themeShade="BF"/>
+    </w:rPr>
+  </w:style>
+  <w:style w:type="paragraph" w:styleId="Heading5">
+    <w:name w:val="heading 5"/>
+    <w:basedOn w:val="Normal"/>
+    <w:next w:val="Normal"/>
+    <w:link w:val="Heading5Char"/>
+    <w:uiPriority w:val="9"/>
+    <w:semiHidden/>
+    <w:unhideWhenUsed/>
+    <w:qFormat/>
+    <w:rsid w:val="008B4681"/>
+    <w:pPr>
+      <w:keepNext/>
+      <w:keepLines/>
+      <w:numPr>
+        <w:ilvl w:val="4"/>
+        <w:numId w:val="4"/>
+      </w:numPr>
+      <w:spacing w:before="40"/>
+      <w:outlineLvl w:val="4"/>
+    </w:pPr>
+    <w:rPr>
+      <w:rFonts w:asciiTheme="majorHAnsi" w:eastAsiaTheme="majorEastAsia" w:hAnsiTheme="majorHAnsi" w:cstheme="majorBidi"/>
+      <w:color w:val="365F91" w:themeColor="accent1" w:themeShade="BF"/>
+    </w:rPr>
+  </w:style>
+  <w:style w:type="paragraph" w:styleId="Heading6">
+    <w:name w:val="heading 6"/>
+    <w:basedOn w:val="Normal"/>
+    <w:next w:val="Normal"/>
+    <w:link w:val="Heading6Char"/>
+    <w:uiPriority w:val="9"/>
+    <w:semiHidden/>
+    <w:unhideWhenUsed/>
+    <w:qFormat/>
+    <w:rsid w:val="008B4681"/>
+    <w:pPr>
+      <w:keepNext/>
+      <w:keepLines/>
+      <w:numPr>
+        <w:ilvl w:val="5"/>
+        <w:numId w:val="4"/>
+      </w:numPr>
+      <w:spacing w:before="40"/>
+      <w:outlineLvl w:val="5"/>
+    </w:pPr>
+    <w:rPr>
+      <w:rFonts w:asciiTheme="majorHAnsi" w:eastAsiaTheme="majorEastAsia" w:hAnsiTheme="majorHAnsi" w:cstheme="majorBidi"/>
+      <w:color w:val="243F60" w:themeColor="accent1" w:themeShade="7F"/>
+    </w:rPr>
+  </w:style>
+  <w:style w:type="paragraph" w:styleId="Heading7">
+    <w:name w:val="heading 7"/>
+    <w:basedOn w:val="Normal"/>
+    <w:next w:val="Normal"/>
+    <w:link w:val="Heading7Char"/>
+    <w:uiPriority w:val="9"/>
+    <w:semiHidden/>
+    <w:unhideWhenUsed/>
+    <w:qFormat/>
+    <w:rsid w:val="008B4681"/>
+    <w:pPr>
+      <w:keepNext/>
+      <w:keepLines/>
+      <w:numPr>
+        <w:ilvl w:val="6"/>
+        <w:numId w:val="4"/>
+      </w:numPr>
+      <w:spacing w:before="40"/>
+      <w:outlineLvl w:val="6"/>
+    </w:pPr>
+    <w:rPr>
+      <w:rFonts w:asciiTheme="majorHAnsi" w:eastAsiaTheme="majorEastAsia" w:hAnsiTheme="majorHAnsi" w:cstheme="majorBidi"/>
+      <w:i/>
+      <w:iCs/>
+      <w:color w:val="243F60" w:themeColor="accent1" w:themeShade="7F"/>
+    </w:rPr>
+  </w:style>
+  <w:style w:type="paragraph" w:styleId="Heading8">
+    <w:name w:val="heading 8"/>
+    <w:basedOn w:val="Normal"/>
+    <w:next w:val="Normal"/>
+    <w:link w:val="Heading8Char"/>
+    <w:uiPriority w:val="9"/>
+    <w:semiHidden/>
+    <w:unhideWhenUsed/>
+    <w:qFormat/>
+    <w:rsid w:val="008B4681"/>
+    <w:pPr>
+      <w:keepNext/>
+      <w:keepLines/>
+      <w:numPr>
+        <w:ilvl w:val="7"/>
+        <w:numId w:val="4"/>
+      </w:numPr>
+      <w:spacing w:before="40"/>
+      <w:outlineLvl w:val="7"/>
+    </w:pPr>
+    <w:rPr>
+      <w:rFonts w:asciiTheme="majorHAnsi" w:eastAsiaTheme="majorEastAsia" w:hAnsiTheme="majorHAnsi" w:cstheme="majorBidi"/>
+      <w:color w:val="272727" w:themeColor="text1" w:themeTint="D8"/>
+      <w:sz w:val="21"/>
+      <w:szCs w:val="21"/>
+    </w:rPr>
+  </w:style>
+  <w:style w:type="paragraph" w:styleId="Heading9">
+    <w:name w:val="heading 9"/>
+    <w:basedOn w:val="Normal"/>
+    <w:next w:val="Normal"/>
+    <w:link w:val="Heading9Char"/>
+    <w:uiPriority w:val="9"/>
+    <w:semiHidden/>
+    <w:unhideWhenUsed/>
+    <w:qFormat/>
+    <w:rsid w:val="008B4681"/>
+    <w:pPr>
+      <w:keepNext/>
+      <w:keepLines/>
+      <w:numPr>
+        <w:ilvl w:val="8"/>
+        <w:numId w:val="4"/>
+      </w:numPr>
+      <w:spacing w:before="40"/>
+      <w:outlineLvl w:val="8"/>
+    </w:pPr>
+    <w:rPr>
+      <w:rFonts w:asciiTheme="majorHAnsi" w:eastAsiaTheme="majorEastAsia" w:hAnsiTheme="majorHAnsi" w:cstheme="majorBidi"/>
+      <w:i/>
+      <w:iCs/>
+      <w:color w:val="272727" w:themeColor="text1" w:themeTint="D8"/>
+      <w:sz w:val="21"/>
+      <w:szCs w:val="21"/>
+    </w:rPr>
+  </w:style>
   <w:style w:type="character" w:default="1" w:styleId="DefaultParagraphFont">
     <w:name w:val="Default Paragraph Font"/>
     <w:uiPriority w:val="1"/>
@@ -1524,6 +4296,514 @@
       <w:noProof/>
       <w:sz w:val="28"/>
       <w:szCs w:val="36"/>
+    </w:rPr>
+  </w:style>
+  <w:style w:type="paragraph" w:customStyle="1" w:styleId="Title1">
+    <w:name w:val="Title1"/>
+    <w:basedOn w:val="Heading1"/>
+    <w:next w:val="Normal"/>
+    <w:link w:val="Title1Char"/>
+    <w:autoRedefine/>
+    <w:qFormat/>
+    <w:rsid w:val="000D1C42"/>
+    <w:pPr>
+      <w:numPr>
+        <w:numId w:val="5"/>
+      </w:numPr>
+    </w:pPr>
+    <w:rPr>
+      <w:rFonts w:ascii="Futura Medium" w:hAnsi="Futura Medium"/>
+      <w:sz w:val="28"/>
+      <w:u w:val="single"/>
+    </w:rPr>
+  </w:style>
+  <w:style w:type="paragraph" w:customStyle="1" w:styleId="Title2">
+    <w:name w:val="Title2"/>
+    <w:basedOn w:val="Title1"/>
+    <w:next w:val="Normal"/>
+    <w:link w:val="Title2Char"/>
+    <w:autoRedefine/>
+    <w:qFormat/>
+    <w:rsid w:val="000D1C42"/>
+    <w:pPr>
+      <w:numPr>
+        <w:ilvl w:val="1"/>
+      </w:numPr>
+      <w:spacing w:before="360" w:after="120"/>
+    </w:pPr>
+    <w:rPr>
+      <w:u w:val="none"/>
+    </w:rPr>
+  </w:style>
+  <w:style w:type="character" w:customStyle="1" w:styleId="Heading1Char">
+    <w:name w:val="Heading 1 Char"/>
+    <w:basedOn w:val="DefaultParagraphFont"/>
+    <w:link w:val="Heading1"/>
+    <w:uiPriority w:val="9"/>
+    <w:rsid w:val="008F118D"/>
+    <w:rPr>
+      <w:rFonts w:asciiTheme="majorHAnsi" w:eastAsiaTheme="majorEastAsia" w:hAnsiTheme="majorHAnsi" w:cstheme="majorBidi"/>
+      <w:color w:val="365F91" w:themeColor="accent1" w:themeShade="BF"/>
+      <w:sz w:val="32"/>
+      <w:szCs w:val="32"/>
+    </w:rPr>
+  </w:style>
+  <w:style w:type="character" w:customStyle="1" w:styleId="Title1Char">
+    <w:name w:val="Title1 Char"/>
+    <w:basedOn w:val="Heading1Char"/>
+    <w:link w:val="Title1"/>
+    <w:rsid w:val="00F6124B"/>
+    <w:rPr>
+      <w:rFonts w:ascii="Futura Medium" w:eastAsiaTheme="majorEastAsia" w:hAnsi="Futura Medium" w:cstheme="majorBidi"/>
+      <w:color w:val="365F91" w:themeColor="accent1" w:themeShade="BF"/>
+      <w:sz w:val="28"/>
+      <w:szCs w:val="32"/>
+      <w:u w:val="single"/>
+    </w:rPr>
+  </w:style>
+  <w:style w:type="paragraph" w:customStyle="1" w:styleId="Title3">
+    <w:name w:val="Title3"/>
+    <w:basedOn w:val="Title2"/>
+    <w:autoRedefine/>
+    <w:qFormat/>
+    <w:rsid w:val="000D1C42"/>
+    <w:pPr>
+      <w:numPr>
+        <w:ilvl w:val="2"/>
+      </w:numPr>
+    </w:pPr>
+    <w:rPr>
+      <w:i/>
+      <w:sz w:val="24"/>
+    </w:rPr>
+  </w:style>
+  <w:style w:type="numbering" w:styleId="111111">
+    <w:name w:val="Outline List 2"/>
+    <w:basedOn w:val="NoList"/>
+    <w:uiPriority w:val="99"/>
+    <w:semiHidden/>
+    <w:unhideWhenUsed/>
+    <w:rsid w:val="00F6124B"/>
+    <w:pPr>
+      <w:numPr>
+        <w:numId w:val="1"/>
+      </w:numPr>
+    </w:pPr>
+  </w:style>
+  <w:style w:type="numbering" w:styleId="1ai">
+    <w:name w:val="Outline List 1"/>
+    <w:basedOn w:val="NoList"/>
+    <w:uiPriority w:val="99"/>
+    <w:semiHidden/>
+    <w:unhideWhenUsed/>
+    <w:rsid w:val="00F6124B"/>
+    <w:pPr>
+      <w:numPr>
+        <w:numId w:val="2"/>
+      </w:numPr>
+    </w:pPr>
+  </w:style>
+  <w:style w:type="character" w:customStyle="1" w:styleId="Heading2Char">
+    <w:name w:val="Heading 2 Char"/>
+    <w:basedOn w:val="DefaultParagraphFont"/>
+    <w:link w:val="Heading2"/>
+    <w:uiPriority w:val="9"/>
+    <w:semiHidden/>
+    <w:rsid w:val="00F6124B"/>
+    <w:rPr>
+      <w:rFonts w:asciiTheme="majorHAnsi" w:eastAsiaTheme="majorEastAsia" w:hAnsiTheme="majorHAnsi" w:cstheme="majorBidi"/>
+      <w:color w:val="365F91" w:themeColor="accent1" w:themeShade="BF"/>
+      <w:sz w:val="26"/>
+      <w:szCs w:val="26"/>
+    </w:rPr>
+  </w:style>
+  <w:style w:type="character" w:customStyle="1" w:styleId="Heading3Char">
+    <w:name w:val="Heading 3 Char"/>
+    <w:basedOn w:val="DefaultParagraphFont"/>
+    <w:link w:val="Heading3"/>
+    <w:uiPriority w:val="9"/>
+    <w:semiHidden/>
+    <w:rsid w:val="00F6124B"/>
+    <w:rPr>
+      <w:rFonts w:asciiTheme="majorHAnsi" w:eastAsiaTheme="majorEastAsia" w:hAnsiTheme="majorHAnsi" w:cstheme="majorBidi"/>
+      <w:color w:val="243F60" w:themeColor="accent1" w:themeShade="7F"/>
+      <w:sz w:val="24"/>
+      <w:szCs w:val="24"/>
+    </w:rPr>
+  </w:style>
+  <w:style w:type="character" w:customStyle="1" w:styleId="Heading4Char">
+    <w:name w:val="Heading 4 Char"/>
+    <w:basedOn w:val="DefaultParagraphFont"/>
+    <w:link w:val="Heading4"/>
+    <w:uiPriority w:val="9"/>
+    <w:semiHidden/>
+    <w:rsid w:val="00F6124B"/>
+    <w:rPr>
+      <w:rFonts w:asciiTheme="majorHAnsi" w:eastAsiaTheme="majorEastAsia" w:hAnsiTheme="majorHAnsi" w:cstheme="majorBidi"/>
+      <w:i/>
+      <w:iCs/>
+      <w:color w:val="365F91" w:themeColor="accent1" w:themeShade="BF"/>
+      <w:sz w:val="24"/>
+      <w:szCs w:val="24"/>
+    </w:rPr>
+  </w:style>
+  <w:style w:type="character" w:customStyle="1" w:styleId="Heading5Char">
+    <w:name w:val="Heading 5 Char"/>
+    <w:basedOn w:val="DefaultParagraphFont"/>
+    <w:link w:val="Heading5"/>
+    <w:uiPriority w:val="9"/>
+    <w:semiHidden/>
+    <w:rsid w:val="00F6124B"/>
+    <w:rPr>
+      <w:rFonts w:asciiTheme="majorHAnsi" w:eastAsiaTheme="majorEastAsia" w:hAnsiTheme="majorHAnsi" w:cstheme="majorBidi"/>
+      <w:color w:val="365F91" w:themeColor="accent1" w:themeShade="BF"/>
+      <w:sz w:val="24"/>
+      <w:szCs w:val="24"/>
+    </w:rPr>
+  </w:style>
+  <w:style w:type="character" w:customStyle="1" w:styleId="Heading6Char">
+    <w:name w:val="Heading 6 Char"/>
+    <w:basedOn w:val="DefaultParagraphFont"/>
+    <w:link w:val="Heading6"/>
+    <w:uiPriority w:val="9"/>
+    <w:semiHidden/>
+    <w:rsid w:val="00F6124B"/>
+    <w:rPr>
+      <w:rFonts w:asciiTheme="majorHAnsi" w:eastAsiaTheme="majorEastAsia" w:hAnsiTheme="majorHAnsi" w:cstheme="majorBidi"/>
+      <w:color w:val="243F60" w:themeColor="accent1" w:themeShade="7F"/>
+      <w:sz w:val="24"/>
+      <w:szCs w:val="24"/>
+    </w:rPr>
+  </w:style>
+  <w:style w:type="character" w:customStyle="1" w:styleId="Heading7Char">
+    <w:name w:val="Heading 7 Char"/>
+    <w:basedOn w:val="DefaultParagraphFont"/>
+    <w:link w:val="Heading7"/>
+    <w:uiPriority w:val="9"/>
+    <w:semiHidden/>
+    <w:rsid w:val="00F6124B"/>
+    <w:rPr>
+      <w:rFonts w:asciiTheme="majorHAnsi" w:eastAsiaTheme="majorEastAsia" w:hAnsiTheme="majorHAnsi" w:cstheme="majorBidi"/>
+      <w:i/>
+      <w:iCs/>
+      <w:color w:val="243F60" w:themeColor="accent1" w:themeShade="7F"/>
+      <w:sz w:val="24"/>
+      <w:szCs w:val="24"/>
+    </w:rPr>
+  </w:style>
+  <w:style w:type="character" w:customStyle="1" w:styleId="Heading8Char">
+    <w:name w:val="Heading 8 Char"/>
+    <w:basedOn w:val="DefaultParagraphFont"/>
+    <w:link w:val="Heading8"/>
+    <w:uiPriority w:val="9"/>
+    <w:semiHidden/>
+    <w:rsid w:val="00F6124B"/>
+    <w:rPr>
+      <w:rFonts w:asciiTheme="majorHAnsi" w:eastAsiaTheme="majorEastAsia" w:hAnsiTheme="majorHAnsi" w:cstheme="majorBidi"/>
+      <w:color w:val="272727" w:themeColor="text1" w:themeTint="D8"/>
+      <w:sz w:val="21"/>
+      <w:szCs w:val="21"/>
+    </w:rPr>
+  </w:style>
+  <w:style w:type="character" w:customStyle="1" w:styleId="Heading9Char">
+    <w:name w:val="Heading 9 Char"/>
+    <w:basedOn w:val="DefaultParagraphFont"/>
+    <w:link w:val="Heading9"/>
+    <w:uiPriority w:val="9"/>
+    <w:semiHidden/>
+    <w:rsid w:val="00F6124B"/>
+    <w:rPr>
+      <w:rFonts w:asciiTheme="majorHAnsi" w:eastAsiaTheme="majorEastAsia" w:hAnsiTheme="majorHAnsi" w:cstheme="majorBidi"/>
+      <w:i/>
+      <w:iCs/>
+      <w:color w:val="272727" w:themeColor="text1" w:themeTint="D8"/>
+      <w:sz w:val="21"/>
+      <w:szCs w:val="21"/>
+    </w:rPr>
+  </w:style>
+  <w:style w:type="numbering" w:styleId="ArticleSection">
+    <w:name w:val="Outline List 3"/>
+    <w:basedOn w:val="NoList"/>
+    <w:uiPriority w:val="99"/>
+    <w:semiHidden/>
+    <w:unhideWhenUsed/>
+    <w:rsid w:val="00F6124B"/>
+    <w:pPr>
+      <w:numPr>
+        <w:numId w:val="3"/>
+      </w:numPr>
+    </w:pPr>
+  </w:style>
+  <w:style w:type="character" w:customStyle="1" w:styleId="Title2Char">
+    <w:name w:val="Title2 Char"/>
+    <w:basedOn w:val="Title1Char"/>
+    <w:link w:val="Title2"/>
+    <w:rsid w:val="000D1C42"/>
+    <w:rPr>
+      <w:rFonts w:ascii="Futura Medium" w:eastAsiaTheme="majorEastAsia" w:hAnsi="Futura Medium" w:cstheme="majorBidi"/>
+      <w:color w:val="365F91" w:themeColor="accent1" w:themeShade="BF"/>
+      <w:sz w:val="28"/>
+      <w:szCs w:val="32"/>
+      <w:u w:val="single"/>
+    </w:rPr>
+  </w:style>
+  <w:style w:type="numbering" w:customStyle="1" w:styleId="CurrentList1">
+    <w:name w:val="Current List1"/>
+    <w:uiPriority w:val="99"/>
+    <w:rsid w:val="008B4681"/>
+    <w:pPr>
+      <w:numPr>
+        <w:numId w:val="6"/>
+      </w:numPr>
+    </w:pPr>
+  </w:style>
+  <w:style w:type="numbering" w:customStyle="1" w:styleId="CurrentList2">
+    <w:name w:val="Current List2"/>
+    <w:uiPriority w:val="99"/>
+    <w:rsid w:val="008B4681"/>
+    <w:pPr>
+      <w:numPr>
+        <w:numId w:val="8"/>
+      </w:numPr>
+    </w:pPr>
+  </w:style>
+  <w:style w:type="numbering" w:customStyle="1" w:styleId="CurrentList3">
+    <w:name w:val="Current List3"/>
+    <w:uiPriority w:val="99"/>
+    <w:rsid w:val="008B4681"/>
+    <w:pPr>
+      <w:numPr>
+        <w:numId w:val="9"/>
+      </w:numPr>
+    </w:pPr>
+  </w:style>
+  <w:style w:type="numbering" w:customStyle="1" w:styleId="CurrentList4">
+    <w:name w:val="Current List4"/>
+    <w:uiPriority w:val="99"/>
+    <w:rsid w:val="008B4681"/>
+    <w:pPr>
+      <w:numPr>
+        <w:numId w:val="11"/>
+      </w:numPr>
+    </w:pPr>
+  </w:style>
+  <w:style w:type="numbering" w:customStyle="1" w:styleId="CurrentList5">
+    <w:name w:val="Current List5"/>
+    <w:uiPriority w:val="99"/>
+    <w:rsid w:val="008B4681"/>
+    <w:pPr>
+      <w:numPr>
+        <w:numId w:val="12"/>
+      </w:numPr>
+    </w:pPr>
+  </w:style>
+  <w:style w:type="paragraph" w:customStyle="1" w:styleId="Style1">
+    <w:name w:val="Style1"/>
+    <w:basedOn w:val="Title2"/>
+    <w:next w:val="Title3"/>
+    <w:autoRedefine/>
+    <w:qFormat/>
+    <w:rsid w:val="000D1C42"/>
+    <w:pPr>
+      <w:numPr>
+        <w:ilvl w:val="0"/>
+        <w:numId w:val="14"/>
+      </w:numPr>
+    </w:pPr>
+  </w:style>
+  <w:style w:type="paragraph" w:styleId="TOC1">
+    <w:name w:val="toc 1"/>
+    <w:basedOn w:val="Normal"/>
+    <w:next w:val="Normal"/>
+    <w:autoRedefine/>
+    <w:uiPriority w:val="39"/>
+    <w:unhideWhenUsed/>
+    <w:rsid w:val="000D1C42"/>
+    <w:pPr>
+      <w:spacing w:before="360" w:after="360"/>
+    </w:pPr>
+    <w:rPr>
+      <w:rFonts w:asciiTheme="minorHAnsi" w:hAnsiTheme="minorHAnsi" w:cstheme="minorHAnsi"/>
+      <w:b/>
+      <w:bCs/>
+      <w:caps/>
+      <w:sz w:val="22"/>
+      <w:szCs w:val="22"/>
+      <w:u w:val="single"/>
+    </w:rPr>
+  </w:style>
+  <w:style w:type="numbering" w:customStyle="1" w:styleId="CurrentList6">
+    <w:name w:val="Current List6"/>
+    <w:uiPriority w:val="99"/>
+    <w:rsid w:val="000D1C42"/>
+    <w:pPr>
+      <w:numPr>
+        <w:numId w:val="13"/>
+      </w:numPr>
+    </w:pPr>
+  </w:style>
+  <w:style w:type="numbering" w:customStyle="1" w:styleId="CurrentList7">
+    <w:name w:val="Current List7"/>
+    <w:uiPriority w:val="99"/>
+    <w:rsid w:val="000D1C42"/>
+    <w:pPr>
+      <w:numPr>
+        <w:numId w:val="15"/>
+      </w:numPr>
+    </w:pPr>
+  </w:style>
+  <w:style w:type="paragraph" w:styleId="TOC2">
+    <w:name w:val="toc 2"/>
+    <w:basedOn w:val="Normal"/>
+    <w:next w:val="Normal"/>
+    <w:autoRedefine/>
+    <w:uiPriority w:val="39"/>
+    <w:unhideWhenUsed/>
+    <w:rsid w:val="000D1C42"/>
+    <w:rPr>
+      <w:rFonts w:asciiTheme="minorHAnsi" w:hAnsiTheme="minorHAnsi" w:cstheme="minorHAnsi"/>
+      <w:b/>
+      <w:bCs/>
+      <w:smallCaps/>
+      <w:sz w:val="22"/>
+      <w:szCs w:val="22"/>
+    </w:rPr>
+  </w:style>
+  <w:style w:type="paragraph" w:styleId="TOC3">
+    <w:name w:val="toc 3"/>
+    <w:basedOn w:val="Normal"/>
+    <w:next w:val="Normal"/>
+    <w:autoRedefine/>
+    <w:uiPriority w:val="39"/>
+    <w:unhideWhenUsed/>
+    <w:rsid w:val="000D1C42"/>
+    <w:rPr>
+      <w:rFonts w:asciiTheme="minorHAnsi" w:hAnsiTheme="minorHAnsi" w:cstheme="minorHAnsi"/>
+      <w:smallCaps/>
+      <w:sz w:val="22"/>
+      <w:szCs w:val="22"/>
+    </w:rPr>
+  </w:style>
+  <w:style w:type="paragraph" w:styleId="TOC4">
+    <w:name w:val="toc 4"/>
+    <w:basedOn w:val="Normal"/>
+    <w:next w:val="Normal"/>
+    <w:autoRedefine/>
+    <w:uiPriority w:val="39"/>
+    <w:unhideWhenUsed/>
+    <w:rsid w:val="000D1C42"/>
+    <w:rPr>
+      <w:rFonts w:asciiTheme="minorHAnsi" w:hAnsiTheme="minorHAnsi" w:cstheme="minorHAnsi"/>
+      <w:sz w:val="22"/>
+      <w:szCs w:val="22"/>
+    </w:rPr>
+  </w:style>
+  <w:style w:type="paragraph" w:styleId="TOC5">
+    <w:name w:val="toc 5"/>
+    <w:basedOn w:val="Normal"/>
+    <w:next w:val="Normal"/>
+    <w:autoRedefine/>
+    <w:uiPriority w:val="39"/>
+    <w:unhideWhenUsed/>
+    <w:rsid w:val="000D1C42"/>
+    <w:rPr>
+      <w:rFonts w:asciiTheme="minorHAnsi" w:hAnsiTheme="minorHAnsi" w:cstheme="minorHAnsi"/>
+      <w:sz w:val="22"/>
+      <w:szCs w:val="22"/>
+    </w:rPr>
+  </w:style>
+  <w:style w:type="paragraph" w:styleId="TOC6">
+    <w:name w:val="toc 6"/>
+    <w:basedOn w:val="Normal"/>
+    <w:next w:val="Normal"/>
+    <w:autoRedefine/>
+    <w:uiPriority w:val="39"/>
+    <w:unhideWhenUsed/>
+    <w:rsid w:val="000D1C42"/>
+    <w:rPr>
+      <w:rFonts w:asciiTheme="minorHAnsi" w:hAnsiTheme="minorHAnsi" w:cstheme="minorHAnsi"/>
+      <w:sz w:val="22"/>
+      <w:szCs w:val="22"/>
+    </w:rPr>
+  </w:style>
+  <w:style w:type="paragraph" w:styleId="TOC7">
+    <w:name w:val="toc 7"/>
+    <w:basedOn w:val="Normal"/>
+    <w:next w:val="Normal"/>
+    <w:autoRedefine/>
+    <w:uiPriority w:val="39"/>
+    <w:unhideWhenUsed/>
+    <w:rsid w:val="000D1C42"/>
+    <w:rPr>
+      <w:rFonts w:asciiTheme="minorHAnsi" w:hAnsiTheme="minorHAnsi" w:cstheme="minorHAnsi"/>
+      <w:sz w:val="22"/>
+      <w:szCs w:val="22"/>
+    </w:rPr>
+  </w:style>
+  <w:style w:type="paragraph" w:styleId="TOC8">
+    <w:name w:val="toc 8"/>
+    <w:basedOn w:val="Normal"/>
+    <w:next w:val="Normal"/>
+    <w:autoRedefine/>
+    <w:uiPriority w:val="39"/>
+    <w:unhideWhenUsed/>
+    <w:rsid w:val="000D1C42"/>
+    <w:rPr>
+      <w:rFonts w:asciiTheme="minorHAnsi" w:hAnsiTheme="minorHAnsi" w:cstheme="minorHAnsi"/>
+      <w:sz w:val="22"/>
+      <w:szCs w:val="22"/>
+    </w:rPr>
+  </w:style>
+  <w:style w:type="paragraph" w:styleId="TOC9">
+    <w:name w:val="toc 9"/>
+    <w:basedOn w:val="Normal"/>
+    <w:next w:val="Normal"/>
+    <w:autoRedefine/>
+    <w:uiPriority w:val="39"/>
+    <w:unhideWhenUsed/>
+    <w:rsid w:val="000D1C42"/>
+    <w:rPr>
+      <w:rFonts w:asciiTheme="minorHAnsi" w:hAnsiTheme="minorHAnsi" w:cstheme="minorHAnsi"/>
+      <w:sz w:val="22"/>
+      <w:szCs w:val="22"/>
+    </w:rPr>
+  </w:style>
+  <w:style w:type="character" w:styleId="Hyperlink">
+    <w:name w:val="Hyperlink"/>
+    <w:basedOn w:val="DefaultParagraphFont"/>
+    <w:uiPriority w:val="99"/>
+    <w:unhideWhenUsed/>
+    <w:rsid w:val="000D1C42"/>
+    <w:rPr>
+      <w:color w:val="0000FF" w:themeColor="hyperlink"/>
+      <w:u w:val="single"/>
+    </w:rPr>
+  </w:style>
+  <w:style w:type="paragraph" w:customStyle="1" w:styleId="Contenu">
+    <w:name w:val="Contenu"/>
+    <w:basedOn w:val="entete-texte"/>
+    <w:link w:val="ContenuChar"/>
+    <w:autoRedefine/>
+    <w:qFormat/>
+    <w:rsid w:val="00452308"/>
+    <w:pPr>
+      <w:jc w:val="both"/>
+    </w:pPr>
+    <w:rPr>
+      <w:sz w:val="24"/>
+      <w:lang w:val="en-BE"/>
+    </w:rPr>
+  </w:style>
+  <w:style w:type="character" w:customStyle="1" w:styleId="ContenuChar">
+    <w:name w:val="Contenu Char"/>
+    <w:basedOn w:val="entete-texteCar"/>
+    <w:link w:val="Contenu"/>
+    <w:rsid w:val="00452308"/>
+    <w:rPr>
+      <w:rFonts w:ascii="Fira Sans Light" w:hAnsi="Fira Sans Light"/>
+      <w:sz w:val="24"/>
+      <w:szCs w:val="22"/>
+      <w:lang w:val="en-BE" w:eastAsia="fr-FR"/>
     </w:rPr>
   </w:style>
 </w:styles>

</xml_diff>